<commit_message>
Update report, web control and its test
</commit_message>
<xml_diff>
--- a/291_Project1_Report_Group_10.docx
+++ b/291_Project1_Report_Group_10.docx
@@ -890,7 +890,8 @@
     </w:p>
     <w:p>
       <w:pPr>
-        <w:jc w:val="both"/>
+        <w:shd w:val="clear" w:color="auto" w:fill="FFFFFF"/>
+        <w:spacing w:line="285" w:lineRule="atLeast"/>
       </w:pPr>
       <w:r>
         <w:rPr>
@@ -905,6 +906,286 @@
       <w:r>
         <w:t xml:space="preserve"> The server is implemented using the HTTPServer class found in Python’s standard library. And is hosted on a local host.</w:t>
       </w:r>
+      <w:r>
+        <w:t xml:space="preserve"> </w:t>
+      </w:r>
+    </w:p>
+    <w:p>
+      <w:pPr>
+        <w:shd w:val="clear" w:color="auto" w:fill="FFFFFF"/>
+        <w:spacing w:line="285" w:lineRule="atLeast"/>
+      </w:pPr>
+      <w:r>
+        <w:t xml:space="preserve">The server class contains four main methods: </w:t>
+      </w:r>
+      <w:r>
+        <w:rPr>
+          <w:rFonts w:ascii="Consolas" w:eastAsia="Times New Roman" w:hAnsi="Consolas" w:cs="Times New Roman"/>
+          <w:color w:val="000000"/>
+          <w:sz w:val="21"/>
+          <w:szCs w:val="21"/>
+          <w:lang w:eastAsia="zh-CN"/>
+        </w:rPr>
+        <w:t>do_HEAD</w:t>
+      </w:r>
+      <w:r>
+        <w:t>,</w:t>
+      </w:r>
+      <w:r>
+        <w:rPr>
+          <w:rFonts w:ascii="Consolas" w:hAnsi="Consolas"/>
+          <w:color w:val="000000"/>
+          <w:sz w:val="21"/>
+          <w:szCs w:val="21"/>
+        </w:rPr>
+        <w:t xml:space="preserve"> </w:t>
+      </w:r>
+      <w:r>
+        <w:rPr>
+          <w:rFonts w:ascii="Consolas" w:eastAsia="Times New Roman" w:hAnsi="Consolas" w:cs="Times New Roman"/>
+          <w:color w:val="000000"/>
+          <w:sz w:val="21"/>
+          <w:szCs w:val="21"/>
+          <w:lang w:eastAsia="zh-CN"/>
+        </w:rPr>
+        <w:t>_redirect</w:t>
+      </w:r>
+      <w:r>
+        <w:t>,</w:t>
+      </w:r>
+      <w:r>
+        <w:rPr>
+          <w:rFonts w:ascii="Consolas" w:hAnsi="Consolas"/>
+          <w:color w:val="000000"/>
+          <w:sz w:val="21"/>
+          <w:szCs w:val="21"/>
+        </w:rPr>
+        <w:t xml:space="preserve"> </w:t>
+      </w:r>
+      <w:r>
+        <w:rPr>
+          <w:rFonts w:ascii="Consolas" w:eastAsia="Times New Roman" w:hAnsi="Consolas" w:cs="Times New Roman"/>
+          <w:color w:val="000000"/>
+          <w:sz w:val="21"/>
+          <w:szCs w:val="21"/>
+          <w:lang w:eastAsia="zh-CN"/>
+        </w:rPr>
+        <w:t>do_GET</w:t>
+      </w:r>
+      <w:r>
+        <w:t xml:space="preserve">, and </w:t>
+      </w:r>
+      <w:r>
+        <w:rPr>
+          <w:rFonts w:ascii="Consolas" w:eastAsia="Times New Roman" w:hAnsi="Consolas" w:cs="Times New Roman"/>
+          <w:color w:val="000000"/>
+          <w:sz w:val="21"/>
+          <w:szCs w:val="21"/>
+          <w:lang w:eastAsia="zh-CN"/>
+        </w:rPr>
+        <w:t>do_POST</w:t>
+      </w:r>
+      <w:r>
+        <w:t xml:space="preserve">. </w:t>
+      </w:r>
+      <w:r>
+        <w:rPr>
+          <w:rFonts w:ascii="Consolas" w:eastAsia="Times New Roman" w:hAnsi="Consolas" w:cs="Times New Roman"/>
+          <w:color w:val="000000"/>
+          <w:sz w:val="21"/>
+          <w:szCs w:val="21"/>
+          <w:lang w:eastAsia="zh-CN"/>
+        </w:rPr>
+        <w:t>do_HEAD</w:t>
+      </w:r>
+      <w:r>
+        <w:rPr>
+          <w:rFonts w:ascii="Consolas" w:eastAsia="Times New Roman" w:hAnsi="Consolas" w:cs="Times New Roman"/>
+          <w:color w:val="000000"/>
+          <w:sz w:val="21"/>
+          <w:szCs w:val="21"/>
+          <w:lang w:eastAsia="zh-CN"/>
+        </w:rPr>
+        <w:t xml:space="preserve"> </w:t>
+      </w:r>
+      <w:r>
+        <w:t xml:space="preserve">sets up the webpage with the html contents (html code embedded as string in </w:t>
+      </w:r>
+      <w:r>
+        <w:rPr>
+          <w:rFonts w:ascii="Consolas" w:eastAsia="Times New Roman" w:hAnsi="Consolas" w:cs="Times New Roman"/>
+          <w:color w:val="000000"/>
+          <w:sz w:val="21"/>
+          <w:szCs w:val="21"/>
+          <w:lang w:eastAsia="zh-CN"/>
+        </w:rPr>
+        <w:t>do_GET</w:t>
+      </w:r>
+      <w:r>
+        <w:t xml:space="preserve">). The host address is the Raspberry Pi’s IP address. The port number is set to 8000. The user can connect to the webpage using the host address and port number. For us, the address to connect is </w:t>
+      </w:r>
+      <w:r>
+        <w:rPr>
+          <w:color w:val="5B9BD5" w:themeColor="accent1"/>
+        </w:rPr>
+        <w:t>https://</w:t>
+      </w:r>
+      <w:r>
+        <w:rPr>
+          <w:rFonts w:ascii="Consolas" w:eastAsia="Times New Roman" w:hAnsi="Consolas" w:cs="Times New Roman"/>
+          <w:color w:val="5B9BD5" w:themeColor="accent1"/>
+          <w:sz w:val="21"/>
+          <w:szCs w:val="21"/>
+          <w:lang w:eastAsia="zh-CN"/>
+        </w:rPr>
+        <w:t>137.82.226.231</w:t>
+      </w:r>
+      <w:r>
+        <w:rPr>
+          <w:rFonts w:ascii="Consolas" w:eastAsia="Times New Roman" w:hAnsi="Consolas" w:cs="Times New Roman"/>
+          <w:color w:val="5B9BD5" w:themeColor="accent1"/>
+          <w:sz w:val="21"/>
+          <w:szCs w:val="21"/>
+          <w:lang w:eastAsia="zh-CN"/>
+        </w:rPr>
+        <w:t>:8000</w:t>
+      </w:r>
+      <w:r>
+        <w:rPr>
+          <w:rFonts w:ascii="Consolas" w:eastAsia="Times New Roman" w:hAnsi="Consolas" w:cs="Times New Roman"/>
+          <w:color w:val="000000"/>
+          <w:sz w:val="21"/>
+          <w:szCs w:val="21"/>
+          <w:lang w:eastAsia="zh-CN"/>
+        </w:rPr>
+        <w:t xml:space="preserve">. </w:t>
+      </w:r>
+      <w:r>
+        <w:t xml:space="preserve"> </w:t>
+      </w:r>
+      <w:r>
+        <w:rPr>
+          <w:rFonts w:ascii="Consolas" w:eastAsia="Times New Roman" w:hAnsi="Consolas" w:cs="Times New Roman"/>
+          <w:color w:val="000000"/>
+          <w:sz w:val="21"/>
+          <w:szCs w:val="21"/>
+          <w:lang w:eastAsia="zh-CN"/>
+        </w:rPr>
+        <w:t>_redirect</w:t>
+      </w:r>
+      <w:r>
+        <w:t xml:space="preserve"> is used for refreshing the page back to the main page after each request from the user is handled. </w:t>
+      </w:r>
+      <w:r>
+        <w:rPr>
+          <w:rFonts w:ascii="Consolas" w:eastAsia="Times New Roman" w:hAnsi="Consolas" w:cs="Times New Roman"/>
+          <w:color w:val="000000"/>
+          <w:sz w:val="21"/>
+          <w:szCs w:val="21"/>
+          <w:lang w:eastAsia="zh-CN"/>
+        </w:rPr>
+        <w:t>do_GET</w:t>
+      </w:r>
+      <w:r>
+        <w:t xml:space="preserve"> sets up the website with several form submission buttons (“Forward”, “Backward”, “Left”, “Right”, and ”Stop”) and an info about the current CPU temperature of the Raspberry Pi. When the user clicks on the buttons, a request is sent to the server, the webpage is implicitly redirected to a specific subpage. For example, when the user clicks on the “Forward” button, the page is redirected to </w:t>
+      </w:r>
+      <w:r>
+        <w:rPr>
+          <w:color w:val="5B9BD5" w:themeColor="accent1"/>
+        </w:rPr>
+        <w:t>https://</w:t>
+      </w:r>
+      <w:r>
+        <w:rPr>
+          <w:rFonts w:ascii="Consolas" w:eastAsia="Times New Roman" w:hAnsi="Consolas" w:cs="Times New Roman"/>
+          <w:color w:val="5B9BD5" w:themeColor="accent1"/>
+          <w:sz w:val="21"/>
+          <w:szCs w:val="21"/>
+          <w:lang w:eastAsia="zh-CN"/>
+        </w:rPr>
+        <w:t>137.82.226.231:8000</w:t>
+      </w:r>
+      <w:r>
+        <w:rPr>
+          <w:rFonts w:ascii="Consolas" w:eastAsia="Times New Roman" w:hAnsi="Consolas" w:cs="Times New Roman"/>
+          <w:color w:val="5B9BD5" w:themeColor="accent1"/>
+          <w:sz w:val="21"/>
+          <w:szCs w:val="21"/>
+          <w:lang w:eastAsia="zh-CN"/>
+        </w:rPr>
+        <w:t>/Forward</w:t>
+      </w:r>
+      <w:r>
+        <w:t>. The</w:t>
+      </w:r>
+      <w:r>
+        <w:t xml:space="preserve"> </w:t>
+      </w:r>
+      <w:r>
+        <w:rPr>
+          <w:rFonts w:ascii="Consolas" w:eastAsia="Times New Roman" w:hAnsi="Consolas" w:cs="Times New Roman"/>
+          <w:color w:val="000000"/>
+          <w:sz w:val="21"/>
+          <w:szCs w:val="21"/>
+          <w:lang w:eastAsia="zh-CN"/>
+        </w:rPr>
+        <w:t>do_POST</w:t>
+      </w:r>
+      <w:r>
+        <w:t xml:space="preserve">  can then extract the request “Forward” from the subpage link and calls the specific function (</w:t>
+      </w:r>
+      <w:r>
+        <w:rPr>
+          <w:rFonts w:ascii="Consolas" w:eastAsia="Times New Roman" w:hAnsi="Consolas" w:cs="Times New Roman"/>
+          <w:color w:val="000000"/>
+          <w:sz w:val="21"/>
+          <w:szCs w:val="21"/>
+          <w:lang w:eastAsia="zh-CN"/>
+        </w:rPr>
+        <w:t>moveForward(speed)</w:t>
+      </w:r>
+      <w:r>
+        <w:t>) in (</w:t>
+      </w:r>
+      <w:r>
+        <w:rPr>
+          <w:rFonts w:ascii="Consolas" w:eastAsia="Times New Roman" w:hAnsi="Consolas" w:cs="Times New Roman"/>
+          <w:color w:val="000000"/>
+          <w:sz w:val="21"/>
+          <w:szCs w:val="21"/>
+          <w:lang w:eastAsia="zh-CN"/>
+        </w:rPr>
+        <w:t>motorFunctions</w:t>
+      </w:r>
+      <w:r>
+        <w:t xml:space="preserve">) to control the robot, thus handling the request. Then, the </w:t>
+      </w:r>
+      <w:r>
+        <w:rPr>
+          <w:rFonts w:ascii="Consolas" w:eastAsia="Times New Roman" w:hAnsi="Consolas" w:cs="Times New Roman"/>
+          <w:color w:val="000000"/>
+          <w:sz w:val="21"/>
+          <w:szCs w:val="21"/>
+          <w:lang w:eastAsia="zh-CN"/>
+        </w:rPr>
+        <w:t>do_POST</w:t>
+      </w:r>
+      <w:r>
+        <w:t xml:space="preserve"> method calls </w:t>
+      </w:r>
+      <w:r>
+        <w:rPr>
+          <w:rFonts w:ascii="Consolas" w:eastAsia="Times New Roman" w:hAnsi="Consolas" w:cs="Times New Roman"/>
+          <w:color w:val="000000"/>
+          <w:sz w:val="21"/>
+          <w:szCs w:val="21"/>
+          <w:lang w:eastAsia="zh-CN"/>
+        </w:rPr>
+        <w:t>_redirect</w:t>
+      </w:r>
+      <w:r>
+        <w:t xml:space="preserve"> to go back to the main webpage to wait for the next user input.</w:t>
+      </w:r>
     </w:p>
     <w:p>
       <w:pPr>
@@ -1033,6 +1314,111 @@
     </w:p>
     <w:p>
       <w:pPr>
+        <w:shd w:val="clear" w:color="auto" w:fill="FFFFFF"/>
+        <w:spacing w:line="285" w:lineRule="atLeast"/>
+      </w:pPr>
+      <w:r>
+        <w:rPr>
+          <w:b/>
+          <w:bCs/>
+        </w:rPr>
+        <w:t>Motor direction</w:t>
+      </w:r>
+      <w:r>
+        <w:t>-We found that the back part of the robot will be the better place to put the optical sensors. However, by doing that all the movements were reversed. We simply switched the power and ground wire for M2, then everything works fine.</w:t>
+      </w:r>
+      <w:bookmarkStart w:id="0" w:name="_GoBack"/>
+      <w:bookmarkEnd w:id="0"/>
+    </w:p>
+    <w:p>
+      <w:pPr>
+        <w:shd w:val="clear" w:color="auto" w:fill="FFFFFF"/>
+        <w:spacing w:line="285" w:lineRule="atLeast"/>
+        <w:rPr>
+          <w:rFonts w:ascii="Consolas" w:eastAsia="Times New Roman" w:hAnsi="Consolas" w:cs="Times New Roman"/>
+          <w:color w:val="000000"/>
+          <w:sz w:val="21"/>
+          <w:szCs w:val="21"/>
+          <w:lang w:eastAsia="zh-CN"/>
+        </w:rPr>
+      </w:pPr>
+      <w:r>
+        <w:rPr>
+          <w:b/>
+          <w:bCs/>
+        </w:rPr>
+        <w:lastRenderedPageBreak/>
+        <w:t>Website</w:t>
+      </w:r>
+      <w:r>
+        <w:t xml:space="preserve">-We firstly did not include the CPU temperature in the webpage. However, we found that the webpage cannot be correctly shown without the instruction: </w:t>
+      </w:r>
+      <w:r>
+        <w:rPr>
+          <w:rFonts w:ascii="Consolas" w:eastAsia="Times New Roman" w:hAnsi="Consolas" w:cs="Times New Roman"/>
+          <w:color w:val="0000FF"/>
+          <w:sz w:val="21"/>
+          <w:szCs w:val="21"/>
+          <w:lang w:eastAsia="zh-CN"/>
+        </w:rPr>
+        <w:t>self</w:t>
+      </w:r>
+      <w:r>
+        <w:rPr>
+          <w:rFonts w:ascii="Consolas" w:eastAsia="Times New Roman" w:hAnsi="Consolas" w:cs="Times New Roman"/>
+          <w:color w:val="000000"/>
+          <w:sz w:val="21"/>
+          <w:szCs w:val="21"/>
+          <w:lang w:eastAsia="zh-CN"/>
+        </w:rPr>
+        <w:t>.wfile.write(html.format(temp[</w:t>
+      </w:r>
+      <w:r>
+        <w:rPr>
+          <w:rFonts w:ascii="Consolas" w:eastAsia="Times New Roman" w:hAnsi="Consolas" w:cs="Times New Roman"/>
+          <w:color w:val="098658"/>
+          <w:sz w:val="21"/>
+          <w:szCs w:val="21"/>
+          <w:lang w:eastAsia="zh-CN"/>
+        </w:rPr>
+        <w:t>5</w:t>
+      </w:r>
+      <w:r>
+        <w:rPr>
+          <w:rFonts w:ascii="Consolas" w:eastAsia="Times New Roman" w:hAnsi="Consolas" w:cs="Times New Roman"/>
+          <w:color w:val="000000"/>
+          <w:sz w:val="21"/>
+          <w:szCs w:val="21"/>
+          <w:lang w:eastAsia="zh-CN"/>
+        </w:rPr>
+        <w:t>:]).encode(</w:t>
+      </w:r>
+      <w:r>
+        <w:rPr>
+          <w:rFonts w:ascii="Consolas" w:eastAsia="Times New Roman" w:hAnsi="Consolas" w:cs="Times New Roman"/>
+          <w:color w:val="A31515"/>
+          <w:sz w:val="21"/>
+          <w:szCs w:val="21"/>
+          <w:lang w:eastAsia="zh-CN"/>
+        </w:rPr>
+        <w:t>"utf-8"</w:t>
+      </w:r>
+      <w:r>
+        <w:rPr>
+          <w:rFonts w:ascii="Consolas" w:eastAsia="Times New Roman" w:hAnsi="Consolas" w:cs="Times New Roman"/>
+          <w:color w:val="000000"/>
+          <w:sz w:val="21"/>
+          <w:szCs w:val="21"/>
+          <w:lang w:eastAsia="zh-CN"/>
+        </w:rPr>
+        <w:t>))</w:t>
+      </w:r>
+      <w:r>
+        <w:t>. So we added the CPU temperature to trigger the instruction to fix the problem. It also becomes an additional feature. We can now monitor the temperature of the Raspberry pi remotely.</w:t>
+      </w:r>
+    </w:p>
+    <w:p>
+      <w:pPr>
         <w:jc w:val="both"/>
         <w:rPr>
           <w:b/>
@@ -1378,467 +1764,467 @@
         <w:rPr>
           <w:u w:val="single"/>
         </w:rPr>
+        <w:t>I</w:t>
+      </w:r>
+      <w:r>
+        <w:rPr>
+          <w:u w:val="single"/>
+        </w:rPr>
+        <w:t>nclud</w:t>
+      </w:r>
+      <w:r>
+        <w:rPr>
+          <w:u w:val="single"/>
+        </w:rPr>
+        <w:t>e</w:t>
+      </w:r>
+      <w:r>
+        <w:rPr>
+          <w:u w:val="single"/>
+        </w:rPr>
+        <w:t xml:space="preserve"> </w:t>
+      </w:r>
+      <w:r>
+        <w:rPr>
+          <w:u w:val="single"/>
+        </w:rPr>
+        <w:t xml:space="preserve">the </w:t>
+      </w:r>
+      <w:r>
+        <w:rPr>
+          <w:u w:val="single"/>
+        </w:rPr>
+        <w:t xml:space="preserve">complete </w:t>
+      </w:r>
+      <w:r>
+        <w:rPr>
+          <w:u w:val="single"/>
+        </w:rPr>
+        <w:t xml:space="preserve">Python </w:t>
+      </w:r>
+      <w:r>
+        <w:rPr>
+          <w:color w:val="FF0000"/>
+          <w:u w:val="single"/>
+        </w:rPr>
+        <w:t>code</w:t>
+      </w:r>
+      <w:r>
+        <w:rPr>
+          <w:color w:val="FF0000"/>
+          <w:u w:val="single"/>
+        </w:rPr>
+        <w:t xml:space="preserve"> </w:t>
+      </w:r>
+      <w:r>
+        <w:rPr>
+          <w:color w:val="FF0000"/>
+          <w:u w:val="single"/>
+        </w:rPr>
+        <w:t>with comment statements</w:t>
+      </w:r>
+      <w:r>
+        <w:rPr>
+          <w:u w:val="single"/>
+        </w:rPr>
+        <w:t>.</w:t>
+      </w:r>
+      <w:r>
+        <w:rPr>
+          <w:u w:val="single"/>
+        </w:rPr>
+        <w:t xml:space="preserve"> </w:t>
+      </w:r>
+      <w:r>
+        <w:rPr>
+          <w:u w:val="single"/>
+        </w:rPr>
+        <w:t xml:space="preserve">This code must be the same code </w:t>
+      </w:r>
+      <w:r>
+        <w:rPr>
+          <w:u w:val="single"/>
+        </w:rPr>
+        <w:t xml:space="preserve">as the files </w:t>
+      </w:r>
+      <w:r>
+        <w:rPr>
+          <w:u w:val="single"/>
+        </w:rPr>
+        <w:t xml:space="preserve">you </w:t>
+      </w:r>
+      <w:r>
+        <w:rPr>
+          <w:u w:val="single"/>
+        </w:rPr>
+        <w:t xml:space="preserve">demo and </w:t>
+      </w:r>
+      <w:r>
+        <w:rPr>
+          <w:u w:val="single"/>
+        </w:rPr>
+        <w:t xml:space="preserve">submit. </w:t>
+      </w:r>
+      <w:r>
+        <w:rPr>
+          <w:color w:val="FF0000"/>
+          <w:u w:val="single"/>
+        </w:rPr>
+        <w:t xml:space="preserve">Clearly identify </w:t>
+      </w:r>
+      <w:r>
+        <w:rPr>
+          <w:u w:val="single"/>
+        </w:rPr>
+        <w:t xml:space="preserve">the portion of the code for the </w:t>
+      </w:r>
+      <w:r>
+        <w:rPr>
+          <w:u w:val="single"/>
+        </w:rPr>
+        <w:t>main functionality</w:t>
+      </w:r>
+      <w:r>
+        <w:rPr>
+          <w:u w:val="single"/>
+        </w:rPr>
+        <w:t xml:space="preserve"> and the Additional functionality.</w:t>
+      </w:r>
+      <w:r>
+        <w:rPr>
+          <w:u w:val="single"/>
+        </w:rPr>
+        <w:t xml:space="preserve"> </w:t>
+      </w:r>
+    </w:p>
+    <w:p>
+      <w:pPr>
+        <w:jc w:val="both"/>
+        <w:rPr>
+          <w:u w:val="single"/>
+        </w:rPr>
+      </w:pPr>
+      <w:r>
+        <w:rPr>
+          <w:u w:val="single"/>
+        </w:rPr>
+        <w:t xml:space="preserve">The code </w:t>
+      </w:r>
+      <w:r>
+        <w:rPr>
+          <w:u w:val="single"/>
+        </w:rPr>
+        <w:t>must be</w:t>
+      </w:r>
+      <w:r>
+        <w:rPr>
+          <w:u w:val="single"/>
+        </w:rPr>
+        <w:t xml:space="preserve"> readable</w:t>
+      </w:r>
+      <w:r>
+        <w:rPr>
+          <w:u w:val="single"/>
+        </w:rPr>
+        <w:t>,</w:t>
+      </w:r>
+      <w:r>
+        <w:rPr>
+          <w:u w:val="single"/>
+        </w:rPr>
+        <w:t xml:space="preserve"> with </w:t>
+      </w:r>
+      <w:r>
+        <w:rPr>
+          <w:u w:val="single"/>
+        </w:rPr>
+        <w:t xml:space="preserve">proper </w:t>
+      </w:r>
+      <w:r>
+        <w:rPr>
+          <w:u w:val="single"/>
+        </w:rPr>
+        <w:t>indentation, syntax highlighting (that is, copy with colour coding), and on white background. The code must be in text (that is, absolutely no snapshots of the code).</w:t>
+      </w:r>
+    </w:p>
+    <w:p>
+      <w:pPr>
+        <w:jc w:val="both"/>
+        <w:rPr>
+          <w:b/>
+        </w:rPr>
+      </w:pPr>
+      <w:r>
+        <w:rPr>
+          <w:b/>
+        </w:rPr>
+        <w:t>Appendix</w:t>
+      </w:r>
+      <w:r>
+        <w:rPr>
+          <w:b/>
+        </w:rPr>
+        <w:t xml:space="preserve"> </w:t>
+      </w:r>
+      <w:r>
+        <w:rPr>
+          <w:b/>
+        </w:rPr>
+        <w:t>C - Fritzing</w:t>
+      </w:r>
+    </w:p>
+    <w:p>
+      <w:pPr>
+        <w:rPr>
+          <w:u w:val="single"/>
+        </w:rPr>
+      </w:pPr>
+      <w:r>
+        <w:rPr>
+          <w:u w:val="single"/>
+        </w:rPr>
+        <w:t>I</w:t>
+      </w:r>
+      <w:r>
+        <w:rPr>
+          <w:u w:val="single"/>
+        </w:rPr>
+        <w:t>nclude the</w:t>
+      </w:r>
+      <w:r>
+        <w:rPr>
+          <w:u w:val="single"/>
+        </w:rPr>
+        <w:t xml:space="preserve"> snapshot of your </w:t>
+      </w:r>
+      <w:r>
+        <w:rPr>
+          <w:color w:val="FF0000"/>
+          <w:u w:val="single"/>
+        </w:rPr>
+        <w:t xml:space="preserve">fritzing </w:t>
+      </w:r>
+      <w:r>
+        <w:rPr>
+          <w:u w:val="single"/>
+        </w:rPr>
+        <w:t>breadboard</w:t>
+      </w:r>
+      <w:r>
+        <w:rPr>
+          <w:u w:val="single"/>
+        </w:rPr>
+        <w:t xml:space="preserve"> view</w:t>
+      </w:r>
+      <w:r>
+        <w:rPr>
+          <w:u w:val="single"/>
+        </w:rPr>
+        <w:t>.</w:t>
+      </w:r>
+      <w:r>
+        <w:rPr>
+          <w:u w:val="single"/>
+        </w:rPr>
+        <w:t xml:space="preserve"> Include as many as you have, but clearly describe which is which.</w:t>
+      </w:r>
+      <w:r>
+        <w:rPr>
+          <w:u w:val="single"/>
+        </w:rPr>
+        <w:t xml:space="preserve"> This is in addition to the fritzing file that you submit to the Canvas.</w:t>
+      </w:r>
+    </w:p>
+    <w:p>
+      <w:pPr>
+        <w:jc w:val="both"/>
+        <w:rPr>
+          <w:b/>
+        </w:rPr>
+      </w:pPr>
+      <w:r>
+        <w:rPr>
+          <w:b/>
+        </w:rPr>
+        <w:t>Appendix</w:t>
+      </w:r>
+      <w:r>
+        <w:rPr>
+          <w:b/>
+        </w:rPr>
+        <w:t xml:space="preserve"> D - GitHub</w:t>
+      </w:r>
+    </w:p>
+    <w:p>
+      <w:pPr>
+        <w:rPr>
+          <w:u w:val="single"/>
+        </w:rPr>
+      </w:pPr>
+      <w:r>
+        <w:rPr>
+          <w:u w:val="single"/>
+        </w:rPr>
+        <w:t xml:space="preserve">Every group member must have reasonably and equally contributed to the project </w:t>
+      </w:r>
+      <w:r>
+        <w:rPr>
+          <w:color w:val="FF0000"/>
+          <w:u w:val="single"/>
+        </w:rPr>
+        <w:t xml:space="preserve">github </w:t>
+      </w:r>
+      <w:r>
+        <w:rPr>
+          <w:u w:val="single"/>
+        </w:rPr>
+        <w:t>repository. If that is not the case for any member and there is a valid reason as to why, please include an explanation here.</w:t>
+      </w:r>
+    </w:p>
+    <w:p>
+      <w:pPr>
+        <w:jc w:val="both"/>
+      </w:pPr>
+      <w:r>
+        <w:rPr>
+          <w:b/>
+        </w:rPr>
+        <w:t>Appendix</w:t>
+      </w:r>
+      <w:r>
+        <w:rPr>
+          <w:b/>
+        </w:rPr>
+        <w:t xml:space="preserve"> E</w:t>
+      </w:r>
+      <w:r>
+        <w:rPr>
+          <w:b/>
+        </w:rPr>
+        <w:t xml:space="preserve"> </w:t>
+      </w:r>
+      <w:r>
+        <w:rPr>
+          <w:b/>
+        </w:rPr>
+        <w:t>–</w:t>
+      </w:r>
+      <w:r>
+        <w:rPr>
+          <w:b/>
+        </w:rPr>
+        <w:t xml:space="preserve"> </w:t>
+      </w:r>
+      <w:r>
+        <w:rPr>
+          <w:b/>
+        </w:rPr>
+        <w:t xml:space="preserve">Complete </w:t>
+      </w:r>
+      <w:r>
+        <w:rPr>
+          <w:b/>
+        </w:rPr>
+        <w:t>Component list</w:t>
+      </w:r>
+    </w:p>
+    <w:p>
+      <w:pPr>
+        <w:jc w:val="both"/>
+        <w:rPr>
+          <w:u w:val="single"/>
+        </w:rPr>
+      </w:pPr>
+      <w:r>
+        <w:rPr>
+          <w:u w:val="single"/>
+        </w:rPr>
+        <w:t>I</w:t>
+      </w:r>
+      <w:r>
+        <w:rPr>
+          <w:u w:val="single"/>
+        </w:rPr>
+        <w:t xml:space="preserve">nclude the list of </w:t>
+      </w:r>
+      <w:r>
+        <w:rPr>
+          <w:u w:val="single"/>
+        </w:rPr>
+        <w:t>all the</w:t>
+      </w:r>
+      <w:r>
+        <w:rPr>
+          <w:u w:val="single"/>
+        </w:rPr>
+        <w:t xml:space="preserve"> component</w:t>
+      </w:r>
+      <w:r>
+        <w:rPr>
+          <w:u w:val="single"/>
+        </w:rPr>
+        <w:t>s used</w:t>
+      </w:r>
+      <w:r>
+        <w:rPr>
+          <w:u w:val="single"/>
+        </w:rPr>
+        <w:t xml:space="preserve"> </w:t>
+      </w:r>
+      <w:r>
+        <w:rPr>
+          <w:u w:val="single"/>
+        </w:rPr>
+        <w:t xml:space="preserve">for the project. </w:t>
+      </w:r>
+    </w:p>
+    <w:p>
+      <w:pPr>
+        <w:jc w:val="both"/>
+        <w:rPr>
+          <w:u w:val="single"/>
+        </w:rPr>
+      </w:pPr>
+      <w:r>
+        <w:rPr>
+          <w:u w:val="single"/>
+        </w:rPr>
+        <w:t>If you have used any component you have purchased on own, include full info, a link to datasheet, and cost.</w:t>
+      </w:r>
+    </w:p>
+    <w:p>
+      <w:pPr>
+        <w:jc w:val="both"/>
+        <w:rPr>
+          <w:b/>
+        </w:rPr>
+      </w:pPr>
+      <w:r>
+        <w:rPr>
+          <w:b/>
+        </w:rPr>
+        <w:t>Appendix</w:t>
+      </w:r>
+      <w:r>
+        <w:rPr>
+          <w:b/>
+        </w:rPr>
+        <w:t xml:space="preserve"> E – Complete Component list</w:t>
+      </w:r>
+    </w:p>
+    <w:p>
+      <w:pPr>
+        <w:spacing w:line="240" w:lineRule="auto"/>
+        <w:jc w:val="both"/>
+        <w:rPr>
+          <w:bCs/>
+        </w:rPr>
+      </w:pPr>
+      <w:r>
+        <w:rPr>
+          <w:bCs/>
+        </w:rPr>
         <w:lastRenderedPageBreak/>
-        <w:t>I</w:t>
-      </w:r>
-      <w:r>
-        <w:rPr>
-          <w:u w:val="single"/>
-        </w:rPr>
-        <w:t>nclud</w:t>
-      </w:r>
-      <w:r>
-        <w:rPr>
-          <w:u w:val="single"/>
-        </w:rPr>
-        <w:t>e</w:t>
-      </w:r>
-      <w:r>
-        <w:rPr>
-          <w:u w:val="single"/>
-        </w:rPr>
-        <w:t xml:space="preserve"> </w:t>
-      </w:r>
-      <w:r>
-        <w:rPr>
-          <w:u w:val="single"/>
-        </w:rPr>
-        <w:t xml:space="preserve">the </w:t>
-      </w:r>
-      <w:r>
-        <w:rPr>
-          <w:u w:val="single"/>
-        </w:rPr>
-        <w:t xml:space="preserve">complete </w:t>
-      </w:r>
-      <w:r>
-        <w:rPr>
-          <w:u w:val="single"/>
-        </w:rPr>
-        <w:t xml:space="preserve">Python </w:t>
-      </w:r>
-      <w:r>
-        <w:rPr>
-          <w:color w:val="FF0000"/>
-          <w:u w:val="single"/>
-        </w:rPr>
-        <w:t>code</w:t>
-      </w:r>
-      <w:r>
-        <w:rPr>
-          <w:color w:val="FF0000"/>
-          <w:u w:val="single"/>
-        </w:rPr>
-        <w:t xml:space="preserve"> </w:t>
-      </w:r>
-      <w:r>
-        <w:rPr>
-          <w:color w:val="FF0000"/>
-          <w:u w:val="single"/>
-        </w:rPr>
-        <w:t>with comment statements</w:t>
-      </w:r>
-      <w:r>
-        <w:rPr>
-          <w:u w:val="single"/>
-        </w:rPr>
-        <w:t>.</w:t>
-      </w:r>
-      <w:r>
-        <w:rPr>
-          <w:u w:val="single"/>
-        </w:rPr>
-        <w:t xml:space="preserve"> </w:t>
-      </w:r>
-      <w:r>
-        <w:rPr>
-          <w:u w:val="single"/>
-        </w:rPr>
-        <w:t xml:space="preserve">This code must be the same code </w:t>
-      </w:r>
-      <w:r>
-        <w:rPr>
-          <w:u w:val="single"/>
-        </w:rPr>
-        <w:t xml:space="preserve">as the files </w:t>
-      </w:r>
-      <w:r>
-        <w:rPr>
-          <w:u w:val="single"/>
-        </w:rPr>
-        <w:t xml:space="preserve">you </w:t>
-      </w:r>
-      <w:r>
-        <w:rPr>
-          <w:u w:val="single"/>
-        </w:rPr>
-        <w:t xml:space="preserve">demo and </w:t>
-      </w:r>
-      <w:r>
-        <w:rPr>
-          <w:u w:val="single"/>
-        </w:rPr>
-        <w:t xml:space="preserve">submit. </w:t>
-      </w:r>
-      <w:r>
-        <w:rPr>
-          <w:color w:val="FF0000"/>
-          <w:u w:val="single"/>
-        </w:rPr>
-        <w:t xml:space="preserve">Clearly identify </w:t>
-      </w:r>
-      <w:r>
-        <w:rPr>
-          <w:u w:val="single"/>
-        </w:rPr>
-        <w:t xml:space="preserve">the portion of the code for the </w:t>
-      </w:r>
-      <w:r>
-        <w:rPr>
-          <w:u w:val="single"/>
-        </w:rPr>
-        <w:t>main functionality</w:t>
-      </w:r>
-      <w:r>
-        <w:rPr>
-          <w:u w:val="single"/>
-        </w:rPr>
-        <w:t xml:space="preserve"> and the Additional functionality.</w:t>
-      </w:r>
-      <w:r>
-        <w:rPr>
-          <w:u w:val="single"/>
-        </w:rPr>
-        <w:t xml:space="preserve"> </w:t>
-      </w:r>
-    </w:p>
-    <w:p>
-      <w:pPr>
-        <w:jc w:val="both"/>
-        <w:rPr>
-          <w:u w:val="single"/>
-        </w:rPr>
-      </w:pPr>
-      <w:r>
-        <w:rPr>
-          <w:u w:val="single"/>
-        </w:rPr>
-        <w:t xml:space="preserve">The code </w:t>
-      </w:r>
-      <w:r>
-        <w:rPr>
-          <w:u w:val="single"/>
-        </w:rPr>
-        <w:t>must be</w:t>
-      </w:r>
-      <w:r>
-        <w:rPr>
-          <w:u w:val="single"/>
-        </w:rPr>
-        <w:t xml:space="preserve"> readable</w:t>
-      </w:r>
-      <w:r>
-        <w:rPr>
-          <w:u w:val="single"/>
-        </w:rPr>
-        <w:t>,</w:t>
-      </w:r>
-      <w:r>
-        <w:rPr>
-          <w:u w:val="single"/>
-        </w:rPr>
-        <w:t xml:space="preserve"> with </w:t>
-      </w:r>
-      <w:r>
-        <w:rPr>
-          <w:u w:val="single"/>
-        </w:rPr>
-        <w:t xml:space="preserve">proper </w:t>
-      </w:r>
-      <w:r>
-        <w:rPr>
-          <w:u w:val="single"/>
-        </w:rPr>
-        <w:t>indentation, syntax highlighting (that is, copy with colour coding), and on white background. The code must be in text (that is, absolutely no snapshots of the code).</w:t>
-      </w:r>
-    </w:p>
-    <w:p>
-      <w:pPr>
-        <w:jc w:val="both"/>
-        <w:rPr>
-          <w:b/>
-        </w:rPr>
-      </w:pPr>
-      <w:r>
-        <w:rPr>
-          <w:b/>
-        </w:rPr>
-        <w:t>Appendix</w:t>
-      </w:r>
-      <w:r>
-        <w:rPr>
-          <w:b/>
-        </w:rPr>
-        <w:t xml:space="preserve"> </w:t>
-      </w:r>
-      <w:r>
-        <w:rPr>
-          <w:b/>
-        </w:rPr>
-        <w:t>C - Fritzing</w:t>
-      </w:r>
-    </w:p>
-    <w:p>
-      <w:pPr>
-        <w:rPr>
-          <w:u w:val="single"/>
-        </w:rPr>
-      </w:pPr>
-      <w:r>
-        <w:rPr>
-          <w:u w:val="single"/>
-        </w:rPr>
-        <w:t>I</w:t>
-      </w:r>
-      <w:r>
-        <w:rPr>
-          <w:u w:val="single"/>
-        </w:rPr>
-        <w:t>nclude the</w:t>
-      </w:r>
-      <w:r>
-        <w:rPr>
-          <w:u w:val="single"/>
-        </w:rPr>
-        <w:t xml:space="preserve"> snapshot of your </w:t>
-      </w:r>
-      <w:r>
-        <w:rPr>
-          <w:color w:val="FF0000"/>
-          <w:u w:val="single"/>
-        </w:rPr>
-        <w:t xml:space="preserve">fritzing </w:t>
-      </w:r>
-      <w:r>
-        <w:rPr>
-          <w:u w:val="single"/>
-        </w:rPr>
-        <w:t>breadboard</w:t>
-      </w:r>
-      <w:r>
-        <w:rPr>
-          <w:u w:val="single"/>
-        </w:rPr>
-        <w:t xml:space="preserve"> view</w:t>
-      </w:r>
-      <w:r>
-        <w:rPr>
-          <w:u w:val="single"/>
-        </w:rPr>
-        <w:t>.</w:t>
-      </w:r>
-      <w:r>
-        <w:rPr>
-          <w:u w:val="single"/>
-        </w:rPr>
-        <w:t xml:space="preserve"> Include as many as you have, but clearly describe which is which.</w:t>
-      </w:r>
-      <w:r>
-        <w:rPr>
-          <w:u w:val="single"/>
-        </w:rPr>
-        <w:t xml:space="preserve"> This is in addition to the fritzing file that you submit to the Canvas.</w:t>
-      </w:r>
-    </w:p>
-    <w:p>
-      <w:pPr>
-        <w:jc w:val="both"/>
-        <w:rPr>
-          <w:b/>
-        </w:rPr>
-      </w:pPr>
-      <w:r>
-        <w:rPr>
-          <w:b/>
-        </w:rPr>
-        <w:t>Appendix</w:t>
-      </w:r>
-      <w:r>
-        <w:rPr>
-          <w:b/>
-        </w:rPr>
-        <w:t xml:space="preserve"> D - GitHub</w:t>
-      </w:r>
-    </w:p>
-    <w:p>
-      <w:pPr>
-        <w:rPr>
-          <w:u w:val="single"/>
-        </w:rPr>
-      </w:pPr>
-      <w:r>
-        <w:rPr>
-          <w:u w:val="single"/>
-        </w:rPr>
-        <w:t xml:space="preserve">Every group member must have reasonably and equally contributed to the project </w:t>
-      </w:r>
-      <w:r>
-        <w:rPr>
-          <w:color w:val="FF0000"/>
-          <w:u w:val="single"/>
-        </w:rPr>
-        <w:t xml:space="preserve">github </w:t>
-      </w:r>
-      <w:r>
-        <w:rPr>
-          <w:u w:val="single"/>
-        </w:rPr>
-        <w:t>repository. If that is not the case for any member and there is a valid reason as to why, please include an explanation here.</w:t>
-      </w:r>
-    </w:p>
-    <w:p>
-      <w:pPr>
-        <w:jc w:val="both"/>
-      </w:pPr>
-      <w:r>
-        <w:rPr>
-          <w:b/>
-        </w:rPr>
-        <w:t>Appendix</w:t>
-      </w:r>
-      <w:r>
-        <w:rPr>
-          <w:b/>
-        </w:rPr>
-        <w:t xml:space="preserve"> E</w:t>
-      </w:r>
-      <w:r>
-        <w:rPr>
-          <w:b/>
-        </w:rPr>
-        <w:t xml:space="preserve"> </w:t>
-      </w:r>
-      <w:r>
-        <w:rPr>
-          <w:b/>
-        </w:rPr>
-        <w:t>–</w:t>
-      </w:r>
-      <w:r>
-        <w:rPr>
-          <w:b/>
-        </w:rPr>
-        <w:t xml:space="preserve"> </w:t>
-      </w:r>
-      <w:r>
-        <w:rPr>
-          <w:b/>
-        </w:rPr>
-        <w:t xml:space="preserve">Complete </w:t>
-      </w:r>
-      <w:r>
-        <w:rPr>
-          <w:b/>
-        </w:rPr>
-        <w:t>Component list</w:t>
-      </w:r>
-    </w:p>
-    <w:p>
-      <w:pPr>
-        <w:jc w:val="both"/>
-        <w:rPr>
-          <w:u w:val="single"/>
-        </w:rPr>
-      </w:pPr>
-      <w:r>
-        <w:rPr>
-          <w:u w:val="single"/>
-        </w:rPr>
-        <w:t>I</w:t>
-      </w:r>
-      <w:r>
-        <w:rPr>
-          <w:u w:val="single"/>
-        </w:rPr>
-        <w:t xml:space="preserve">nclude the list of </w:t>
-      </w:r>
-      <w:r>
-        <w:rPr>
-          <w:u w:val="single"/>
-        </w:rPr>
-        <w:t>all the</w:t>
-      </w:r>
-      <w:r>
-        <w:rPr>
-          <w:u w:val="single"/>
-        </w:rPr>
-        <w:t xml:space="preserve"> component</w:t>
-      </w:r>
-      <w:r>
-        <w:rPr>
-          <w:u w:val="single"/>
-        </w:rPr>
-        <w:t>s used</w:t>
-      </w:r>
-      <w:r>
-        <w:rPr>
-          <w:u w:val="single"/>
-        </w:rPr>
-        <w:t xml:space="preserve"> </w:t>
-      </w:r>
-      <w:r>
-        <w:rPr>
-          <w:u w:val="single"/>
-        </w:rPr>
-        <w:t xml:space="preserve">for the project. </w:t>
-      </w:r>
-    </w:p>
-    <w:p>
-      <w:pPr>
-        <w:jc w:val="both"/>
-        <w:rPr>
-          <w:u w:val="single"/>
-        </w:rPr>
-      </w:pPr>
-      <w:r>
-        <w:rPr>
-          <w:u w:val="single"/>
-        </w:rPr>
-        <w:t>If you have used any component you have purchased on own, include full info, a link to datasheet, and cost.</w:t>
-      </w:r>
-    </w:p>
-    <w:p>
-      <w:pPr>
-        <w:jc w:val="both"/>
-        <w:rPr>
-          <w:b/>
-        </w:rPr>
-      </w:pPr>
-      <w:r>
-        <w:rPr>
-          <w:b/>
-        </w:rPr>
-        <w:t>Appendix</w:t>
-      </w:r>
-      <w:r>
-        <w:rPr>
-          <w:b/>
-        </w:rPr>
-        <w:t xml:space="preserve"> E – Complete Component list</w:t>
-      </w:r>
-    </w:p>
-    <w:p>
-      <w:pPr>
-        <w:spacing w:line="240" w:lineRule="auto"/>
-        <w:jc w:val="both"/>
-        <w:rPr>
-          <w:bCs/>
-        </w:rPr>
-      </w:pPr>
-      <w:r>
-        <w:rPr>
-          <w:bCs/>
-        </w:rPr>
         <w:t>1</w:t>
       </w:r>
       <m:oMath>
@@ -1888,15 +2274,7 @@
         <w:rPr>
           <w:rFonts w:eastAsiaTheme="minorEastAsia"/>
         </w:rPr>
-        <w:t xml:space="preserve">DFRobot </w:t>
-      </w:r>
-      <w:bookmarkStart w:id="0" w:name="_GoBack"/>
-      <w:bookmarkEnd w:id="0"/>
-      <w:r>
-        <w:rPr>
-          <w:rFonts w:eastAsiaTheme="minorEastAsia"/>
-        </w:rPr>
-        <w:t>2WD Mobile Platform</w:t>
+        <w:t>DFRobot 2WD Mobile Platform</w:t>
       </w:r>
     </w:p>
     <w:p>
@@ -2239,7 +2617,6 @@
         <w:rPr>
           <w:b/>
         </w:rPr>
-        <w:lastRenderedPageBreak/>
         <w:t>Appendix</w:t>
       </w:r>
       <w:r>

</xml_diff>

<commit_message>
add algorithm and battery operation
</commit_message>
<xml_diff>
--- a/291_Project1_Report_Group_10.docx
+++ b/291_Project1_Report_Group_10.docx
@@ -224,7 +224,7 @@
     </w:p>
     <w:tbl>
       <w:tblPr>
-        <w:tblStyle w:val="a8"/>
+        <w:tblStyle w:val="TableGrid"/>
         <w:tblW w:w="0" w:type="auto"/>
         <w:tblInd w:w="1559" w:type="dxa"/>
         <w:tblLook w:val="04A0" w:firstRow="1" w:lastRow="0" w:firstColumn="1" w:lastColumn="0" w:noHBand="0" w:noVBand="1"/>
@@ -297,8 +297,16 @@
               <w:rPr>
                 <w:sz w:val="18"/>
               </w:rPr>
-              <w:t>Eric Lyu</w:t>
+              <w:t xml:space="preserve">Eric </w:t>
             </w:r>
+            <w:proofErr w:type="spellStart"/>
+            <w:r>
+              <w:rPr>
+                <w:sz w:val="18"/>
+              </w:rPr>
+              <w:t>Lyu</w:t>
+            </w:r>
+            <w:proofErr w:type="spellEnd"/>
           </w:p>
           <w:p>
             <w:pPr>
@@ -517,7 +525,7 @@
     </w:p>
     <w:p>
       <w:pPr>
-        <w:pStyle w:val="a3"/>
+        <w:pStyle w:val="ListParagraph"/>
         <w:numPr>
           <w:ilvl w:val="0"/>
           <w:numId w:val="3"/>
@@ -589,7 +597,7 @@
     </w:p>
     <w:p>
       <w:pPr>
-        <w:pStyle w:val="a3"/>
+        <w:pStyle w:val="ListParagraph"/>
         <w:numPr>
           <w:ilvl w:val="0"/>
           <w:numId w:val="1"/>
@@ -609,12 +617,17 @@
         <w:t>configuration</w:t>
       </w:r>
       <w:r>
-        <w:t xml:space="preserve"> (i.e. the number of sensors you used and the way you arranged them relative to each other)</w:t>
-      </w:r>
-    </w:p>
-    <w:p>
-      <w:pPr>
-        <w:pStyle w:val="a3"/>
+        <w:t xml:space="preserve"> (i.e. the number of sensors you used and the way you arranged the</w:t>
+      </w:r>
+      <w:bookmarkStart w:id="0" w:name="_GoBack"/>
+      <w:bookmarkEnd w:id="0"/>
+      <w:r>
+        <w:t>m relative to each other)</w:t>
+      </w:r>
+    </w:p>
+    <w:p>
+      <w:pPr>
+        <w:pStyle w:val="ListParagraph"/>
         <w:numPr>
           <w:ilvl w:val="0"/>
           <w:numId w:val="1"/>
@@ -627,7 +640,7 @@
     </w:p>
     <w:p>
       <w:pPr>
-        <w:pStyle w:val="a3"/>
+        <w:pStyle w:val="ListParagraph"/>
         <w:numPr>
           <w:ilvl w:val="0"/>
           <w:numId w:val="1"/>
@@ -646,7 +659,7 @@
     </w:p>
     <w:p>
       <w:pPr>
-        <w:pStyle w:val="a3"/>
+        <w:pStyle w:val="ListParagraph"/>
         <w:numPr>
           <w:ilvl w:val="0"/>
           <w:numId w:val="1"/>
@@ -679,137 +692,201 @@
         <w:t>3 reflective optical sensors</w:t>
       </w:r>
       <w:r>
-        <w:t xml:space="preserve"> – arranged in a row, 0.5cm from each other. The first sensor was  used to determine if the robot should turn left, the middle sensor for going straight and the third sensor for going right. We arranged the sensors in this configuration to account for turns and curves in the track.</w:t>
-      </w:r>
-    </w:p>
-    <w:p>
-      <w:pPr>
-        <w:jc w:val="both"/>
-      </w:pPr>
-      <w:r>
+        <w:t xml:space="preserve"> – arranged in a row, </w:t>
+      </w:r>
+      <w:r>
+        <w:t xml:space="preserve">1 </w:t>
+      </w:r>
+      <w:r>
+        <w:t xml:space="preserve">cm from each other. The first sensor </w:t>
+      </w:r>
+      <w:r>
+        <w:t>was used</w:t>
+      </w:r>
+      <w:r>
+        <w:t xml:space="preserve"> to determine if the robot should turn left, the middle sensor for going straight and the third sensor for going right. We arranged the sensors in this configuration to account for turns and curves in the track.</w:t>
+      </w:r>
+    </w:p>
+    <w:p>
+      <w:pPr>
+        <w:jc w:val="both"/>
+      </w:pPr>
+      <w:r>
+        <w:rPr>
+          <w:b/>
+          <w:bCs/>
+        </w:rPr>
         <w:lastRenderedPageBreak/>
-        <w:tab/>
-        <w:t xml:space="preserve">      </w:t>
-      </w:r>
+        <w:t>Raspberry Pi Camera</w:t>
+      </w:r>
+      <w:r>
+        <w:t xml:space="preserve"> – Mounted on the front of the robot, giving us an optical view of where the robot was headed. Also used for one of our additional functionalities: streaming the footage to a website/server.</w:t>
+      </w:r>
+      <w:r>
+        <w:t xml:space="preserve"> Besides that, we also use camera to capture multiple pictures at a time whose resolutions are set 128x128 in order to fit into our LCD screen.</w:t>
+      </w:r>
+    </w:p>
+    <w:p>
+      <w:pPr>
+        <w:jc w:val="both"/>
+      </w:pPr>
       <w:r>
         <w:rPr>
           <w:b/>
           <w:bCs/>
         </w:rPr>
-        <w:t>Raspberry Pi Camera</w:t>
-      </w:r>
-      <w:r>
-        <w:t xml:space="preserve"> – Mounted on the front of the robot, giving us an optical view of where the robot was headed. Also used for one of our additional functionalities: streaming the footage to a website/server.</w:t>
-      </w:r>
-      <w:r>
-        <w:t xml:space="preserve"> Besides that, we also use camera to capture multiple pictures at a time whose resolutions are set 128x128 in order to fit into our LCD screen.</w:t>
-      </w:r>
-    </w:p>
-    <w:p>
-      <w:pPr>
-        <w:jc w:val="both"/>
-      </w:pPr>
-      <w:r>
-        <w:tab/>
-        <w:t xml:space="preserve">      </w:t>
+        <w:t>TFT L</w:t>
       </w:r>
       <w:r>
         <w:rPr>
           <w:b/>
           <w:bCs/>
         </w:rPr>
-        <w:t>TFT L</w:t>
+        <w:t>C</w:t>
       </w:r>
       <w:r>
         <w:rPr>
           <w:b/>
           <w:bCs/>
         </w:rPr>
+        <w:t xml:space="preserve">D – </w:t>
+      </w:r>
+      <w:r>
+        <w:t xml:space="preserve">Mounted on the </w:t>
+      </w:r>
+      <w:r>
+        <w:rPr>
+          <w:lang w:eastAsia="zh-CN"/>
+        </w:rPr>
+        <w:t xml:space="preserve">back </w:t>
+      </w:r>
+      <w:r>
+        <w:t xml:space="preserve">of the robot to allow for easy viewing. </w:t>
+      </w:r>
+      <w:r>
+        <w:t>The real-time “video” which is implemented by using multiple pictures</w:t>
+      </w:r>
+      <w:r>
+        <w:t xml:space="preserve"> was displayed on the </w:t>
+      </w:r>
+      <w:r>
+        <w:t xml:space="preserve">TFT </w:t>
+      </w:r>
+      <w:r>
+        <w:t>LCD</w:t>
+      </w:r>
+      <w:r>
+        <w:t xml:space="preserve"> in order to help users identify the situation in front of the robot</w:t>
+      </w:r>
+      <w:r>
+        <w:t>.</w:t>
+      </w:r>
+      <w:r>
+        <w:t xml:space="preserve"> For better usage of our website, we also included using a stream(threading) to create a concurrent program to display updated stuff on LCD while other functionalities can still work at the same time.</w:t>
+      </w:r>
+    </w:p>
+    <w:p>
+      <w:r>
+        <w:rPr>
+          <w:b/>
+          <w:bCs/>
+        </w:rPr>
+        <w:t xml:space="preserve">The Algorithm – </w:t>
+      </w:r>
+      <w:r>
+        <w:t xml:space="preserve">we implemented the algorithm to check whether the line is either straight or turning </w:t>
+      </w:r>
+      <w:r>
+        <w:t xml:space="preserve">left or right. To detect if the line was straight, the code just checked whether the middle reflective optical sensor </w:t>
+      </w:r>
+      <w:r>
+        <w:t xml:space="preserve">was on and the other two sensors were off. For left, the code checked whether the middle and left sensors were on or just the left sensor was on and turned left slightly. Similarly, for turning right. The goal for the algorithm is to re-center the </w:t>
+      </w:r>
+      <w:r>
+        <w:t>robot so that only the middle sensor is reading on and the others are off.</w:t>
+      </w:r>
+    </w:p>
+    <w:p>
+      <w:r>
+        <w:t>(need more information on the algorithm like the PID and stuff like that)</w:t>
+      </w:r>
+    </w:p>
+    <w:p>
+      <w:pPr>
+        <w:jc w:val="both"/>
+      </w:pPr>
+      <w:r>
+        <w:rPr>
+          <w:b/>
+          <w:bCs/>
+        </w:rPr>
+        <w:t xml:space="preserve">Headless Pi use – </w:t>
+      </w:r>
+      <w:r>
+        <w:t>(someone who setup headless do this one)</w:t>
+      </w:r>
+    </w:p>
+    <w:p>
+      <w:pPr>
+        <w:jc w:val="both"/>
+      </w:pPr>
+      <w:r>
+        <w:rPr>
+          <w:b/>
+          <w:bCs/>
+        </w:rPr>
+        <w:t xml:space="preserve">Battery-operated robot </w:t>
+      </w:r>
+      <w:r>
+        <w:rPr>
+          <w:b/>
+          <w:bCs/>
+        </w:rPr>
+        <w:t>–</w:t>
+      </w:r>
+      <w:r>
+        <w:rPr>
+          <w:b/>
+          <w:bCs/>
+        </w:rPr>
+        <w:t xml:space="preserve"> </w:t>
+      </w:r>
+      <w:r>
+        <w:t>we implemented the battery-operated robot using a portable power bank to power the Raspberry Pi and the 5 AA batteries for the motors. The challenges that came with using AA batteries was that the dc motors are super power hungry as well as decently heavy at the same time. And so, the way to combat this was to have batteries for testing and batteries for the actual demo. Challenges related to using the power bank was that there is a minimum current requirement for the raspberry pi to function properly and so we needed to find a power bank with the right specification. The caveat with using one that satisfied the specification was that it was heavy and the motors would have to carry the extra weight of the power bank.</w:t>
+      </w:r>
+    </w:p>
+    <w:p>
+      <w:pPr>
+        <w:jc w:val="both"/>
+        <w:rPr>
+          <w:b/>
+          <w:color w:val="C45911" w:themeColor="accent2" w:themeShade="BF"/>
+        </w:rPr>
+      </w:pPr>
+      <w:r>
+        <w:rPr>
+          <w:b/>
+        </w:rPr>
         <w:t>C</w:t>
       </w:r>
       <w:r>
         <w:rPr>
           <w:b/>
-          <w:bCs/>
-        </w:rPr>
-        <w:t xml:space="preserve">D – </w:t>
-      </w:r>
-      <w:r>
-        <w:t xml:space="preserve">Mounted on the </w:t>
-      </w:r>
-      <w:r>
-        <w:rPr>
-          <w:lang w:eastAsia="zh-CN"/>
-        </w:rPr>
-        <w:t xml:space="preserve">back </w:t>
-      </w:r>
-      <w:r>
-        <w:t xml:space="preserve">of the robot to allow for easy viewing. </w:t>
-      </w:r>
-      <w:r>
-        <w:t>The real-time “video” which is implemented by using multiple pictures</w:t>
-      </w:r>
-      <w:r>
-        <w:t xml:space="preserve"> was displayed on the </w:t>
-      </w:r>
-      <w:r>
-        <w:t xml:space="preserve">TFT </w:t>
-      </w:r>
-      <w:r>
-        <w:t>LCD</w:t>
-      </w:r>
-      <w:r>
-        <w:t xml:space="preserve"> in order to help users identify the situation in front of the robot</w:t>
-      </w:r>
-      <w:r>
-        <w:t>.</w:t>
-      </w:r>
-      <w:r>
-        <w:t xml:space="preserve"> For better usage of our website, we also included using a stream(threading) to create a concurrent program to display updated stuff on LCD while other functionalities can still work at the same time.</w:t>
-      </w:r>
-      <w:bookmarkStart w:id="0" w:name="_GoBack"/>
-      <w:bookmarkEnd w:id="0"/>
-    </w:p>
-    <w:p>
-      <w:pPr>
-        <w:jc w:val="both"/>
-      </w:pPr>
-      <w:r>
-        <w:t xml:space="preserve"> </w:t>
-      </w:r>
-    </w:p>
-    <w:p>
-      <w:pPr>
-        <w:jc w:val="both"/>
+        </w:rPr>
+        <w:t xml:space="preserve">. </w:t>
+      </w:r>
+      <w:r>
         <w:rPr>
           <w:b/>
           <w:color w:val="C45911" w:themeColor="accent2" w:themeShade="BF"/>
         </w:rPr>
-      </w:pPr>
-      <w:r>
-        <w:rPr>
-          <w:b/>
-        </w:rPr>
-        <w:t>C</w:t>
-      </w:r>
-      <w:r>
-        <w:rPr>
-          <w:b/>
-        </w:rPr>
-        <w:t xml:space="preserve">. </w:t>
+        <w:t>Technical documentation for the a</w:t>
       </w:r>
       <w:r>
         <w:rPr>
           <w:b/>
           <w:color w:val="C45911" w:themeColor="accent2" w:themeShade="BF"/>
         </w:rPr>
-        <w:t>Technical documentation for the a</w:t>
-      </w:r>
-      <w:r>
-        <w:rPr>
-          <w:b/>
-          <w:color w:val="C45911" w:themeColor="accent2" w:themeShade="BF"/>
-        </w:rPr>
         <w:t xml:space="preserve">dditional functionality </w:t>
       </w:r>
     </w:p>
@@ -841,7 +918,7 @@
     </w:p>
     <w:p>
       <w:pPr>
-        <w:pStyle w:val="a3"/>
+        <w:pStyle w:val="ListParagraph"/>
         <w:numPr>
           <w:ilvl w:val="0"/>
           <w:numId w:val="2"/>
@@ -857,7 +934,7 @@
     </w:p>
     <w:p>
       <w:pPr>
-        <w:pStyle w:val="a3"/>
+        <w:pStyle w:val="ListParagraph"/>
         <w:numPr>
           <w:ilvl w:val="0"/>
           <w:numId w:val="2"/>
@@ -888,7 +965,7 @@
     </w:p>
     <w:p>
       <w:pPr>
-        <w:pStyle w:val="a3"/>
+        <w:pStyle w:val="ListParagraph"/>
         <w:numPr>
           <w:ilvl w:val="0"/>
           <w:numId w:val="2"/>
@@ -913,7 +990,7 @@
     </w:p>
     <w:p>
       <w:pPr>
-        <w:pStyle w:val="a3"/>
+        <w:pStyle w:val="ListParagraph"/>
         <w:numPr>
           <w:ilvl w:val="0"/>
           <w:numId w:val="2"/>
@@ -926,7 +1003,7 @@
     </w:p>
     <w:p>
       <w:pPr>
-        <w:pStyle w:val="a3"/>
+        <w:pStyle w:val="ListParagraph"/>
         <w:numPr>
           <w:ilvl w:val="0"/>
           <w:numId w:val="2"/>
@@ -953,7 +1030,15 @@
         <w:t>– HTTP server that allows the user to input commands to the robot through the internet. Footage of the robot’s journey, recorded using the Raspberry Pi Camera, is also streamed to the server.</w:t>
       </w:r>
       <w:r>
-        <w:t xml:space="preserve"> The server is implemented using the HTTPServer class found in Python’s standard library. And is hosted on a local host.</w:t>
+        <w:t xml:space="preserve"> The server is implemented using the </w:t>
+      </w:r>
+      <w:proofErr w:type="spellStart"/>
+      <w:r>
+        <w:t>HTTPServer</w:t>
+      </w:r>
+      <w:proofErr w:type="spellEnd"/>
+      <w:r>
+        <w:t xml:space="preserve"> class found in Python’s standard library. And is hosted on a local host.</w:t>
       </w:r>
       <w:r>
         <w:t xml:space="preserve"> </w:t>
@@ -967,6 +1052,7 @@
       <w:r>
         <w:t xml:space="preserve">The server class contains four main methods: </w:t>
       </w:r>
+      <w:proofErr w:type="spellStart"/>
       <w:r>
         <w:rPr>
           <w:rFonts w:ascii="Consolas" w:eastAsia="Times New Roman" w:hAnsi="Consolas" w:cs="Times New Roman"/>
@@ -977,6 +1063,7 @@
         </w:rPr>
         <w:t>do_HEAD</w:t>
       </w:r>
+      <w:proofErr w:type="spellEnd"/>
       <w:r>
         <w:t>,</w:t>
       </w:r>
@@ -1011,6 +1098,7 @@
         </w:rPr>
         <w:t xml:space="preserve"> </w:t>
       </w:r>
+      <w:proofErr w:type="spellStart"/>
       <w:r>
         <w:rPr>
           <w:rFonts w:ascii="Consolas" w:eastAsia="Times New Roman" w:hAnsi="Consolas" w:cs="Times New Roman"/>
@@ -1021,9 +1109,11 @@
         </w:rPr>
         <w:t>do_GET</w:t>
       </w:r>
+      <w:proofErr w:type="spellEnd"/>
       <w:r>
         <w:t xml:space="preserve">, and </w:t>
       </w:r>
+      <w:proofErr w:type="spellStart"/>
       <w:r>
         <w:rPr>
           <w:rFonts w:ascii="Consolas" w:eastAsia="Times New Roman" w:hAnsi="Consolas" w:cs="Times New Roman"/>
@@ -1034,9 +1124,11 @@
         </w:rPr>
         <w:t>do_POST</w:t>
       </w:r>
+      <w:proofErr w:type="spellEnd"/>
       <w:r>
         <w:t xml:space="preserve">. </w:t>
       </w:r>
+      <w:proofErr w:type="spellStart"/>
       <w:r>
         <w:rPr>
           <w:rFonts w:ascii="Consolas" w:eastAsia="Times New Roman" w:hAnsi="Consolas" w:cs="Times New Roman"/>
@@ -1047,6 +1139,7 @@
         </w:rPr>
         <w:t>do_HEAD</w:t>
       </w:r>
+      <w:proofErr w:type="spellEnd"/>
       <w:r>
         <w:rPr>
           <w:rFonts w:ascii="Consolas" w:eastAsia="Times New Roman" w:hAnsi="Consolas" w:cs="Times New Roman"/>
@@ -1060,6 +1153,7 @@
       <w:r>
         <w:t xml:space="preserve">sets up the webpage with the html contents (html code embedded as string in </w:t>
       </w:r>
+      <w:proofErr w:type="spellStart"/>
       <w:r>
         <w:rPr>
           <w:rFonts w:ascii="Consolas" w:eastAsia="Times New Roman" w:hAnsi="Consolas" w:cs="Times New Roman"/>
@@ -1070,8 +1164,13 @@
         </w:rPr>
         <w:t>do_GET</w:t>
       </w:r>
-      <w:r>
-        <w:t xml:space="preserve">). The host address is the Raspberry Pi’s IP address. The port number is set to 8000. The user can connect to the webpage using the host address and port number. For us, the address to connect is </w:t>
+      <w:proofErr w:type="spellEnd"/>
+      <w:r>
+        <w:t xml:space="preserve">). The host address is the Raspberry Pi’s IP address. The port number is set to 8000. The user can connect to the </w:t>
+      </w:r>
+      <w:r>
+        <w:lastRenderedPageBreak/>
+        <w:t xml:space="preserve">webpage using the host address and port number. For us, the address to connect is </w:t>
       </w:r>
       <w:r>
         <w:rPr>
@@ -1115,6 +1214,7 @@
       <w:r>
         <w:t xml:space="preserve"> is used for refreshing the page back to the main page after each request from the user is handled. </w:t>
       </w:r>
+      <w:proofErr w:type="spellStart"/>
       <w:r>
         <w:rPr>
           <w:rFonts w:ascii="Consolas" w:eastAsia="Times New Roman" w:hAnsi="Consolas" w:cs="Times New Roman"/>
@@ -1125,8 +1225,15 @@
         </w:rPr>
         <w:t>do_GET</w:t>
       </w:r>
-      <w:r>
-        <w:t xml:space="preserve"> sets up the website with several form submission buttons (“Forward”, “Backward”, “Left”, “Right”, and ”Stop”) and an info about the current CPU temperature of the Raspberry Pi. When the user clicks on the buttons, a request is sent to the server, the webpage is implicitly redirected to a specific subpage. For example, when the user clicks on the “Forward” button, the page is redirected to </w:t>
+      <w:proofErr w:type="spellEnd"/>
+      <w:r>
+        <w:t xml:space="preserve"> sets up the website with several form submission buttons (“Forward”, “Backward”, “Left”, “Right”, and </w:t>
+      </w:r>
+      <w:r>
+        <w:t>“</w:t>
+      </w:r>
+      <w:r>
+        <w:t xml:space="preserve">Stop”) and an info about the current CPU temperature of the Raspberry Pi. When the user clicks on the buttons, a request is sent to the server, the webpage is implicitly redirected to a specific subpage. For example, when the user clicks on the “Forward” button, the page is redirected to </w:t>
       </w:r>
       <w:r>
         <w:rPr>
@@ -1160,6 +1267,7 @@
       <w:r>
         <w:t xml:space="preserve"> </w:t>
       </w:r>
+      <w:proofErr w:type="spellStart"/>
       <w:r>
         <w:rPr>
           <w:rFonts w:ascii="Consolas" w:eastAsia="Times New Roman" w:hAnsi="Consolas" w:cs="Times New Roman"/>
@@ -1168,10 +1276,7 @@
           <w:szCs w:val="21"/>
           <w:lang w:eastAsia="zh-CN"/>
         </w:rPr>
-        <w:t>do_POST</w:t>
-      </w:r>
-      <w:r>
-        <w:t xml:space="preserve">  can then extract the request “Forward” from the subpage link and calls the specific function (</w:t>
+        <w:t>do_</w:t>
       </w:r>
       <w:r>
         <w:rPr>
@@ -1181,11 +1286,16 @@
           <w:szCs w:val="21"/>
           <w:lang w:eastAsia="zh-CN"/>
         </w:rPr>
-        <w:t>moveForward(speed)</w:t>
-      </w:r>
-      <w:r>
-        <w:t>) in (</w:t>
-      </w:r>
+        <w:t>POST</w:t>
+      </w:r>
+      <w:proofErr w:type="spellEnd"/>
+      <w:r>
+        <w:t xml:space="preserve"> can</w:t>
+      </w:r>
+      <w:r>
+        <w:t xml:space="preserve"> then extract the request “Forward” from the subpage link and calls the specific function (</w:t>
+      </w:r>
+      <w:proofErr w:type="spellStart"/>
       <w:r>
         <w:rPr>
           <w:rFonts w:ascii="Consolas" w:eastAsia="Times New Roman" w:hAnsi="Consolas" w:cs="Times New Roman"/>
@@ -1194,11 +1304,9 @@
           <w:szCs w:val="21"/>
           <w:lang w:eastAsia="zh-CN"/>
         </w:rPr>
-        <w:t>motorFunctions</w:t>
-      </w:r>
-      <w:r>
-        <w:t xml:space="preserve">) to control the robot, thus handling the request. Then, the </w:t>
-      </w:r>
+        <w:t>moveForward</w:t>
+      </w:r>
+      <w:proofErr w:type="spellEnd"/>
       <w:r>
         <w:rPr>
           <w:rFonts w:ascii="Consolas" w:eastAsia="Times New Roman" w:hAnsi="Consolas" w:cs="Times New Roman"/>
@@ -1207,11 +1315,12 @@
           <w:szCs w:val="21"/>
           <w:lang w:eastAsia="zh-CN"/>
         </w:rPr>
-        <w:t>do_POST</w:t>
-      </w:r>
-      <w:r>
-        <w:t xml:space="preserve"> method calls </w:t>
-      </w:r>
+        <w:t>(speed)</w:t>
+      </w:r>
+      <w:r>
+        <w:t>) in (</w:t>
+      </w:r>
+      <w:proofErr w:type="spellStart"/>
       <w:r>
         <w:rPr>
           <w:rFonts w:ascii="Consolas" w:eastAsia="Times New Roman" w:hAnsi="Consolas" w:cs="Times New Roman"/>
@@ -1220,158 +1329,14 @@
           <w:szCs w:val="21"/>
           <w:lang w:eastAsia="zh-CN"/>
         </w:rPr>
-        <w:t>_redirect</w:t>
-      </w:r>
-      <w:r>
-        <w:t xml:space="preserve"> to go back to the main webpage to wait for the next user input.</w:t>
-      </w:r>
-    </w:p>
-    <w:p>
-      <w:pPr>
-        <w:jc w:val="both"/>
-        <w:rPr>
-          <w:b/>
-        </w:rPr>
-      </w:pPr>
-      <w:r>
-        <w:rPr>
-          <w:b/>
-        </w:rPr>
-        <w:t>D</w:t>
-      </w:r>
-      <w:r>
-        <w:rPr>
-          <w:b/>
-        </w:rPr>
-        <w:t xml:space="preserve">. </w:t>
-      </w:r>
-      <w:r>
-        <w:rPr>
-          <w:b/>
-          <w:color w:val="C45911" w:themeColor="accent2" w:themeShade="BF"/>
-        </w:rPr>
-        <w:t>Test and evaluations</w:t>
-      </w:r>
-    </w:p>
-    <w:p>
-      <w:pPr>
-        <w:jc w:val="both"/>
-        <w:rPr>
-          <w:u w:val="single"/>
-        </w:rPr>
-      </w:pPr>
-      <w:r>
-        <w:rPr>
-          <w:u w:val="single"/>
-        </w:rPr>
-        <w:t>Explain your</w:t>
-      </w:r>
-      <w:r>
-        <w:rPr>
-          <w:u w:val="single"/>
-        </w:rPr>
-        <w:t xml:space="preserve"> evaluation</w:t>
-      </w:r>
-      <w:r>
-        <w:rPr>
-          <w:u w:val="single"/>
-        </w:rPr>
-        <w:t xml:space="preserve"> and </w:t>
-      </w:r>
-      <w:r>
-        <w:rPr>
-          <w:u w:val="single"/>
-        </w:rPr>
-        <w:t>testing procedure</w:t>
-      </w:r>
-      <w:r>
-        <w:rPr>
-          <w:u w:val="single"/>
-        </w:rPr>
-        <w:t>s</w:t>
-      </w:r>
-      <w:r>
-        <w:rPr>
-          <w:u w:val="single"/>
-        </w:rPr>
-        <w:t xml:space="preserve"> for hardware and software. </w:t>
-      </w:r>
-      <w:r>
-        <w:rPr>
-          <w:u w:val="single"/>
-        </w:rPr>
-        <w:t>Please</w:t>
-      </w:r>
-      <w:r>
-        <w:rPr>
-          <w:u w:val="single"/>
-        </w:rPr>
-        <w:t xml:space="preserve"> demonstrate systematic testing, debugging and continuous integration. </w:t>
-      </w:r>
-      <w:r>
-        <w:rPr>
-          <w:u w:val="single"/>
-        </w:rPr>
-        <w:t xml:space="preserve">Include the problems you </w:t>
-      </w:r>
-      <w:r>
-        <w:rPr>
-          <w:u w:val="single"/>
-        </w:rPr>
-        <w:t xml:space="preserve">have </w:t>
-      </w:r>
-      <w:r>
-        <w:rPr>
-          <w:u w:val="single"/>
-        </w:rPr>
-        <w:t>encounter</w:t>
-      </w:r>
-      <w:r>
-        <w:rPr>
-          <w:u w:val="single"/>
-        </w:rPr>
-        <w:t>ed</w:t>
-      </w:r>
-      <w:r>
-        <w:rPr>
-          <w:u w:val="single"/>
-        </w:rPr>
-        <w:t xml:space="preserve"> and how you resolve them, as well as best practices you have </w:t>
-      </w:r>
-      <w:r>
-        <w:rPr>
-          <w:u w:val="single"/>
-        </w:rPr>
-        <w:t>incorporated</w:t>
-      </w:r>
-      <w:r>
-        <w:rPr>
-          <w:u w:val="single"/>
-        </w:rPr>
-        <w:t>.</w:t>
-      </w:r>
-    </w:p>
-    <w:p>
-      <w:pPr>
-        <w:shd w:val="clear" w:color="auto" w:fill="FFFFFF"/>
-        <w:spacing w:line="285" w:lineRule="atLeast"/>
-      </w:pPr>
-      <w:r>
-        <w:rPr>
-          <w:b/>
-          <w:bCs/>
-        </w:rPr>
-        <w:lastRenderedPageBreak/>
-        <w:t>Motor direction</w:t>
-      </w:r>
-      <w:r>
-        <w:t>-We found that the back part of the robot will be the better place to put the optical sensors. However, by doing that all the movements were reversed. We simply switched the power and ground wire for M2, then everything works fine.</w:t>
-      </w:r>
-    </w:p>
-    <w:p>
-      <w:pPr>
-        <w:shd w:val="clear" w:color="auto" w:fill="FFFFFF"/>
-        <w:spacing w:line="285" w:lineRule="atLeast"/>
+        <w:t>motorFunctions</w:t>
+      </w:r>
+      <w:proofErr w:type="spellEnd"/>
+      <w:r>
+        <w:t xml:space="preserve">) to control the robot, thus handling the request. Then, the </w:t>
+      </w:r>
+      <w:proofErr w:type="spellStart"/>
+      <w:r>
         <w:rPr>
           <w:rFonts w:ascii="Consolas" w:eastAsia="Times New Roman" w:hAnsi="Consolas" w:cs="Times New Roman"/>
           <w:color w:val="000000"/>
@@ -1379,17 +1344,191 @@
           <w:szCs w:val="21"/>
           <w:lang w:eastAsia="zh-CN"/>
         </w:rPr>
+        <w:t>do_POST</w:t>
+      </w:r>
+      <w:proofErr w:type="spellEnd"/>
+      <w:r>
+        <w:t xml:space="preserve"> method calls </w:t>
+      </w:r>
+      <w:r>
+        <w:rPr>
+          <w:rFonts w:ascii="Consolas" w:eastAsia="Times New Roman" w:hAnsi="Consolas" w:cs="Times New Roman"/>
+          <w:color w:val="000000"/>
+          <w:sz w:val="21"/>
+          <w:szCs w:val="21"/>
+          <w:lang w:eastAsia="zh-CN"/>
+        </w:rPr>
+        <w:t>_redirect</w:t>
+      </w:r>
+      <w:r>
+        <w:t xml:space="preserve"> to go back to the main webpage to wait for the next user input.</w:t>
+      </w:r>
+    </w:p>
+    <w:p>
+      <w:pPr>
+        <w:jc w:val="both"/>
+        <w:rPr>
+          <w:b/>
+        </w:rPr>
+      </w:pPr>
+      <w:r>
+        <w:rPr>
+          <w:b/>
+        </w:rPr>
+        <w:t>D</w:t>
+      </w:r>
+      <w:r>
+        <w:rPr>
+          <w:b/>
+        </w:rPr>
+        <w:t xml:space="preserve">. </w:t>
+      </w:r>
+      <w:r>
+        <w:rPr>
+          <w:b/>
+          <w:color w:val="C45911" w:themeColor="accent2" w:themeShade="BF"/>
+        </w:rPr>
+        <w:t>Test and evaluations</w:t>
+      </w:r>
+    </w:p>
+    <w:p>
+      <w:pPr>
+        <w:jc w:val="both"/>
+        <w:rPr>
+          <w:u w:val="single"/>
+        </w:rPr>
+      </w:pPr>
+      <w:r>
+        <w:rPr>
+          <w:u w:val="single"/>
+        </w:rPr>
+        <w:t>Explain your</w:t>
+      </w:r>
+      <w:r>
+        <w:rPr>
+          <w:u w:val="single"/>
+        </w:rPr>
+        <w:t xml:space="preserve"> evaluation</w:t>
+      </w:r>
+      <w:r>
+        <w:rPr>
+          <w:u w:val="single"/>
+        </w:rPr>
+        <w:t xml:space="preserve"> and </w:t>
+      </w:r>
+      <w:r>
+        <w:rPr>
+          <w:u w:val="single"/>
+        </w:rPr>
+        <w:t>testing procedure</w:t>
+      </w:r>
+      <w:r>
+        <w:rPr>
+          <w:u w:val="single"/>
+        </w:rPr>
+        <w:t>s</w:t>
+      </w:r>
+      <w:r>
+        <w:rPr>
+          <w:u w:val="single"/>
+        </w:rPr>
+        <w:t xml:space="preserve"> for hardware and software. </w:t>
+      </w:r>
+      <w:r>
+        <w:rPr>
+          <w:u w:val="single"/>
+        </w:rPr>
+        <w:t>Please</w:t>
+      </w:r>
+      <w:r>
+        <w:rPr>
+          <w:u w:val="single"/>
+        </w:rPr>
+        <w:t xml:space="preserve"> demonstrate systematic testing, debugging and continuous integration. </w:t>
+      </w:r>
+      <w:r>
+        <w:rPr>
+          <w:u w:val="single"/>
+        </w:rPr>
+        <w:t xml:space="preserve">Include the problems you </w:t>
+      </w:r>
+      <w:r>
+        <w:rPr>
+          <w:u w:val="single"/>
+        </w:rPr>
+        <w:t xml:space="preserve">have </w:t>
+      </w:r>
+      <w:r>
+        <w:rPr>
+          <w:u w:val="single"/>
+        </w:rPr>
+        <w:t>encounter</w:t>
+      </w:r>
+      <w:r>
+        <w:rPr>
+          <w:u w:val="single"/>
+        </w:rPr>
+        <w:t>ed</w:t>
+      </w:r>
+      <w:r>
+        <w:rPr>
+          <w:u w:val="single"/>
+        </w:rPr>
+        <w:t xml:space="preserve"> and how you resolve them, as well as best practices you have </w:t>
+      </w:r>
+      <w:r>
+        <w:rPr>
+          <w:u w:val="single"/>
+        </w:rPr>
+        <w:t>incorporated</w:t>
+      </w:r>
+      <w:r>
+        <w:rPr>
+          <w:u w:val="single"/>
+        </w:rPr>
+        <w:t>.</w:t>
+      </w:r>
+    </w:p>
+    <w:p>
+      <w:pPr>
+        <w:shd w:val="clear" w:color="auto" w:fill="FFFFFF"/>
+        <w:spacing w:line="285" w:lineRule="atLeast"/>
       </w:pPr>
       <w:r>
         <w:rPr>
           <w:b/>
           <w:bCs/>
         </w:rPr>
+        <w:t>Motor direction</w:t>
+      </w:r>
+      <w:r>
+        <w:t>-We found that the back part of the robot will be the better place to put the optical sensors. However, by doing that all the movements were reversed. We simply switched the power and ground wire for M2, then everything works fine.</w:t>
+      </w:r>
+    </w:p>
+    <w:p>
+      <w:pPr>
+        <w:shd w:val="clear" w:color="auto" w:fill="FFFFFF"/>
+        <w:spacing w:line="285" w:lineRule="atLeast"/>
+        <w:rPr>
+          <w:rFonts w:ascii="Consolas" w:eastAsia="Times New Roman" w:hAnsi="Consolas" w:cs="Times New Roman"/>
+          <w:color w:val="000000"/>
+          <w:sz w:val="21"/>
+          <w:szCs w:val="21"/>
+          <w:lang w:eastAsia="zh-CN"/>
+        </w:rPr>
+      </w:pPr>
+      <w:r>
+        <w:rPr>
+          <w:b/>
+          <w:bCs/>
+        </w:rPr>
         <w:t>Website</w:t>
       </w:r>
       <w:r>
         <w:t xml:space="preserve">-We firstly did not include the CPU temperature in the webpage. However, we found that the webpage cannot be correctly shown without the instruction: </w:t>
       </w:r>
+      <w:proofErr w:type="spellStart"/>
+      <w:proofErr w:type="gramStart"/>
       <w:r>
         <w:rPr>
           <w:rFonts w:ascii="Consolas" w:eastAsia="Times New Roman" w:hAnsi="Consolas" w:cs="Times New Roman"/>
@@ -1408,7 +1547,51 @@
           <w:szCs w:val="21"/>
           <w:lang w:eastAsia="zh-CN"/>
         </w:rPr>
-        <w:t>.wfile.write(html.format(temp[</w:t>
+        <w:t>.wfile</w:t>
+      </w:r>
+      <w:proofErr w:type="gramEnd"/>
+      <w:r>
+        <w:rPr>
+          <w:rFonts w:ascii="Consolas" w:eastAsia="Times New Roman" w:hAnsi="Consolas" w:cs="Times New Roman"/>
+          <w:color w:val="000000"/>
+          <w:sz w:val="21"/>
+          <w:szCs w:val="21"/>
+          <w:lang w:eastAsia="zh-CN"/>
+        </w:rPr>
+        <w:t>.write</w:t>
+      </w:r>
+      <w:proofErr w:type="spellEnd"/>
+      <w:r>
+        <w:rPr>
+          <w:rFonts w:ascii="Consolas" w:eastAsia="Times New Roman" w:hAnsi="Consolas" w:cs="Times New Roman"/>
+          <w:color w:val="000000"/>
+          <w:sz w:val="21"/>
+          <w:szCs w:val="21"/>
+          <w:lang w:eastAsia="zh-CN"/>
+        </w:rPr>
+        <w:t>(</w:t>
+      </w:r>
+      <w:proofErr w:type="spellStart"/>
+      <w:r>
+        <w:rPr>
+          <w:rFonts w:ascii="Consolas" w:eastAsia="Times New Roman" w:hAnsi="Consolas" w:cs="Times New Roman"/>
+          <w:color w:val="000000"/>
+          <w:sz w:val="21"/>
+          <w:szCs w:val="21"/>
+          <w:lang w:eastAsia="zh-CN"/>
+        </w:rPr>
+        <w:t>html.format</w:t>
+      </w:r>
+      <w:proofErr w:type="spellEnd"/>
+      <w:r>
+        <w:rPr>
+          <w:rFonts w:ascii="Consolas" w:eastAsia="Times New Roman" w:hAnsi="Consolas" w:cs="Times New Roman"/>
+          <w:color w:val="000000"/>
+          <w:sz w:val="21"/>
+          <w:szCs w:val="21"/>
+          <w:lang w:eastAsia="zh-CN"/>
+        </w:rPr>
+        <w:t>(temp[</w:t>
       </w:r>
       <w:r>
         <w:rPr>
@@ -1451,7 +1634,13 @@
         <w:t>))</w:t>
       </w:r>
       <w:r>
-        <w:t>. So we added the CPU temperature to trigger the instruction to fix the problem. It also becomes an additional feature. We can now monitor the temperature of the Raspberry pi remotely.</w:t>
+        <w:t xml:space="preserve">. </w:t>
+      </w:r>
+      <w:r>
+        <w:t>So,</w:t>
+      </w:r>
+      <w:r>
+        <w:t xml:space="preserve"> we added the CPU temperature to trigger the instruction to fix the problem. It also becomes an additional feature. We can now monitor the temperature of the Raspberry pi remotely.</w:t>
       </w:r>
     </w:p>
     <w:p>
@@ -1945,6 +2134,7 @@
         <w:rPr>
           <w:u w:val="single"/>
         </w:rPr>
+        <w:lastRenderedPageBreak/>
         <w:t xml:space="preserve">The code </w:t>
       </w:r>
       <w:r>
@@ -1981,7 +2171,21 @@
         <w:rPr>
           <w:u w:val="single"/>
         </w:rPr>
-        <w:t>indentation, syntax highlighting (that is, copy with colour coding), and on white background. The code must be in text (that is, absolutely no snapshots of the code).</w:t>
+        <w:t xml:space="preserve">indentation, syntax highlighting (that is, copy with </w:t>
+      </w:r>
+      <w:proofErr w:type="spellStart"/>
+      <w:r>
+        <w:rPr>
+          <w:u w:val="single"/>
+        </w:rPr>
+        <w:t>colour</w:t>
+      </w:r>
+      <w:proofErr w:type="spellEnd"/>
+      <w:r>
+        <w:rPr>
+          <w:u w:val="single"/>
+        </w:rPr>
+        <w:t xml:space="preserve"> coding), and on white background. The code must be in text (that is, absolutely no snapshots of the code).</w:t>
       </w:r>
     </w:p>
     <w:p>
@@ -2104,12 +2308,21 @@
         </w:rPr>
         <w:t xml:space="preserve">Every group member must have reasonably and equally contributed to the project </w:t>
       </w:r>
+      <w:proofErr w:type="spellStart"/>
       <w:r>
         <w:rPr>
           <w:color w:val="FF0000"/>
           <w:u w:val="single"/>
         </w:rPr>
-        <w:t xml:space="preserve">github </w:t>
+        <w:t>github</w:t>
+      </w:r>
+      <w:proofErr w:type="spellEnd"/>
+      <w:r>
+        <w:rPr>
+          <w:color w:val="FF0000"/>
+          <w:u w:val="single"/>
+        </w:rPr>
+        <w:t xml:space="preserve"> </w:t>
       </w:r>
       <w:r>
         <w:rPr>
@@ -2226,7 +2439,6 @@
         <w:rPr>
           <w:u w:val="single"/>
         </w:rPr>
-        <w:lastRenderedPageBreak/>
         <w:t>If you have used any component you have purchased on own, include full info, a link to datasheet, and cost.</w:t>
       </w:r>
     </w:p>
@@ -2461,7 +2673,37 @@
           <w:rFonts w:cstheme="minorHAnsi"/>
           <w:color w:val="000000"/>
         </w:rPr>
-        <w:t xml:space="preserve">We will first assign different job to each member, then we use github to update and share our code. Also, we have our Facebook group chat  to communicate and to solve the problems together. </w:t>
+        <w:t xml:space="preserve">We will first assign different job to each member, then we use </w:t>
+      </w:r>
+      <w:proofErr w:type="spellStart"/>
+      <w:r>
+        <w:rPr>
+          <w:rFonts w:cstheme="minorHAnsi"/>
+          <w:color w:val="000000"/>
+        </w:rPr>
+        <w:t>github</w:t>
+      </w:r>
+      <w:proofErr w:type="spellEnd"/>
+      <w:r>
+        <w:rPr>
+          <w:rFonts w:cstheme="minorHAnsi"/>
+          <w:color w:val="000000"/>
+        </w:rPr>
+        <w:t xml:space="preserve"> to update and share our code. Also, we have our Facebook group </w:t>
+      </w:r>
+      <w:r>
+        <w:rPr>
+          <w:rFonts w:cstheme="minorHAnsi"/>
+          <w:color w:val="000000"/>
+        </w:rPr>
+        <w:t>chat to</w:t>
+      </w:r>
+      <w:r>
+        <w:rPr>
+          <w:rFonts w:cstheme="minorHAnsi"/>
+          <w:color w:val="000000"/>
+        </w:rPr>
+        <w:t xml:space="preserve"> communicate and to solve the problems together. </w:t>
       </w:r>
     </w:p>
     <w:p>
@@ -2516,7 +2758,7 @@
     </w:p>
     <w:p>
       <w:pPr>
-        <w:pStyle w:val="a3"/>
+        <w:pStyle w:val="ListParagraph"/>
         <w:numPr>
           <w:ilvl w:val="0"/>
           <w:numId w:val="4"/>
@@ -2545,7 +2787,7 @@
     </w:p>
     <w:p>
       <w:pPr>
-        <w:pStyle w:val="a3"/>
+        <w:pStyle w:val="ListParagraph"/>
         <w:spacing w:line="256" w:lineRule="auto"/>
         <w:rPr>
           <w:rFonts w:cstheme="minorHAnsi"/>
@@ -2580,7 +2822,7 @@
     </w:p>
     <w:p>
       <w:pPr>
-        <w:pStyle w:val="a3"/>
+        <w:pStyle w:val="ListParagraph"/>
         <w:numPr>
           <w:ilvl w:val="0"/>
           <w:numId w:val="4"/>
@@ -2597,6 +2839,7 @@
           <w:b/>
           <w:color w:val="000000"/>
         </w:rPr>
+        <w:lastRenderedPageBreak/>
         <w:t>Constraint identification</w:t>
       </w:r>
       <w:r>
@@ -2609,7 +2852,7 @@
     </w:p>
     <w:p>
       <w:pPr>
-        <w:pStyle w:val="a3"/>
+        <w:pStyle w:val="ListParagraph"/>
         <w:spacing w:line="256" w:lineRule="auto"/>
         <w:rPr>
           <w:rFonts w:cstheme="minorHAnsi"/>
@@ -2652,7 +2895,7 @@
     </w:p>
     <w:p>
       <w:pPr>
-        <w:pStyle w:val="a3"/>
+        <w:pStyle w:val="ListParagraph"/>
         <w:numPr>
           <w:ilvl w:val="0"/>
           <w:numId w:val="4"/>
@@ -2700,7 +2943,7 @@
     </w:p>
     <w:p>
       <w:pPr>
-        <w:pStyle w:val="a3"/>
+        <w:pStyle w:val="ListParagraph"/>
         <w:numPr>
           <w:ilvl w:val="0"/>
           <w:numId w:val="4"/>
@@ -2757,7 +3000,7 @@
     </w:p>
     <w:p>
       <w:pPr>
-        <w:pStyle w:val="a3"/>
+        <w:pStyle w:val="ListParagraph"/>
         <w:spacing w:line="256" w:lineRule="auto"/>
         <w:rPr>
           <w:rFonts w:cstheme="minorHAnsi"/>
@@ -2771,8 +3014,23 @@
           <w:bCs/>
           <w:color w:val="000000"/>
         </w:rPr>
-        <w:lastRenderedPageBreak/>
-        <w:t>We always test the code we wrote and see if it’s actually working before we added it to the robot. Also, we always test how the code will affect the movement of the robot. If something goes wrong, we will always try to communicate and figure out a solution.</w:t>
+        <w:t xml:space="preserve">We always test the code we wrote and see if it’s actually working </w:t>
+      </w:r>
+      <w:r>
+        <w:rPr>
+          <w:rFonts w:cstheme="minorHAnsi"/>
+          <w:bCs/>
+          <w:color w:val="000000"/>
+        </w:rPr>
+        <w:t>before,</w:t>
+      </w:r>
+      <w:r>
+        <w:rPr>
+          <w:rFonts w:cstheme="minorHAnsi"/>
+          <w:bCs/>
+          <w:color w:val="000000"/>
+        </w:rPr>
+        <w:t xml:space="preserve"> we added it to the robot. Also, we always test how the code will affect the movement of the robot. If something goes wrong, we will always try to communicate and figure out a solution.</w:t>
       </w:r>
     </w:p>
     <w:p>
@@ -2874,7 +3132,7 @@
         <w:sdtContent>
           <w:p>
             <w:pPr>
-              <w:pStyle w:val="a6"/>
+              <w:pStyle w:val="Footer"/>
             </w:pPr>
             <w:r>
               <w:t xml:space="preserve"> </w:t>
@@ -2985,7 +3243,7 @@
   </w:sdt>
   <w:p>
     <w:pPr>
-      <w:pStyle w:val="a6"/>
+      <w:pStyle w:val="Footer"/>
     </w:pPr>
   </w:p>
 </w:ftr>
@@ -3020,7 +3278,7 @@
 <w:hdr xmlns:wpc="http://schemas.microsoft.com/office/word/2010/wordprocessingCanvas" xmlns:cx="http://schemas.microsoft.com/office/drawing/2014/chartex" xmlns:cx1="http://schemas.microsoft.com/office/drawing/2015/9/8/chartex" xmlns:cx2="http://schemas.microsoft.com/office/drawing/2015/10/21/chartex" xmlns:cx3="http://schemas.microsoft.com/office/drawing/2016/5/9/chartex" xmlns:cx4="http://schemas.microsoft.com/office/drawing/2016/5/10/chartex" xmlns:cx5="http://schemas.microsoft.com/office/drawing/2016/5/11/chartex" xmlns:cx6="http://schemas.microsoft.com/office/drawing/2016/5/12/chartex" xmlns:cx7="http://schemas.microsoft.com/office/drawing/2016/5/13/chartex" xmlns:cx8="http://schemas.microsoft.com/office/drawing/2016/5/14/chartex" xmlns:mc="http://schemas.openxmlformats.org/markup-compatibility/2006" xmlns:aink="http://schemas.microsoft.com/office/drawing/2016/ink" xmlns:am3d="http://schemas.microsoft.com/office/drawing/2017/model3d" xmlns:o="urn:schemas-microsoft-com:office:office" xmlns:r="http://schemas.openxmlformats.org/officeDocument/2006/relationships" xmlns:m="http://schemas.openxmlformats.org/officeDocument/2006/math" xmlns:v="urn:schemas-microsoft-com:vml" xmlns:wp14="http://schemas.microsoft.com/office/word/2010/wordprocessingDrawing" xmlns:wp="http://schemas.openxmlformats.org/drawingml/2006/wordprocessingDrawing" xmlns:w10="urn:schemas-microsoft-com:office:word" xmlns:w="http://schemas.openxmlformats.org/wordprocessingml/2006/main" xmlns:w14="http://schemas.microsoft.com/office/word/2010/wordml" xmlns:w15="http://schemas.microsoft.com/office/word/2012/wordml" xmlns:w16cid="http://schemas.microsoft.com/office/word/2016/wordml/cid" xmlns:w16se="http://schemas.microsoft.com/office/word/2015/wordml/symex" xmlns:wpg="http://schemas.microsoft.com/office/word/2010/wordprocessingGroup" xmlns:wpi="http://schemas.microsoft.com/office/word/2010/wordprocessingInk" xmlns:wne="http://schemas.microsoft.com/office/word/2006/wordml" xmlns:wps="http://schemas.microsoft.com/office/word/2010/wordprocessingShape" mc:Ignorable="w14 w15 w16se w16cid wp14">
   <w:p>
     <w:pPr>
-      <w:pStyle w:val="a4"/>
+      <w:pStyle w:val="Header"/>
       <w:rPr>
         <w:lang w:val="en-CA"/>
       </w:rPr>
@@ -3046,7 +3304,7 @@
   </w:p>
   <w:p>
     <w:pPr>
-      <w:pStyle w:val="a4"/>
+      <w:pStyle w:val="Header"/>
     </w:pPr>
   </w:p>
 </w:hdr>
@@ -3526,7 +3784,7 @@
   <w:docDefaults>
     <w:rPrDefault>
       <w:rPr>
-        <w:rFonts w:asciiTheme="minorHAnsi" w:eastAsia="宋体" w:hAnsiTheme="minorHAnsi" w:cstheme="minorBidi"/>
+        <w:rFonts w:asciiTheme="minorHAnsi" w:eastAsia="SimSun" w:hAnsiTheme="minorHAnsi" w:cstheme="minorBidi"/>
         <w:sz w:val="22"/>
         <w:szCs w:val="22"/>
         <w:lang w:val="en-US" w:eastAsia="en-US" w:bidi="ar-SA"/>
@@ -3538,7 +3796,7 @@
       </w:pPr>
     </w:pPrDefault>
   </w:docDefaults>
-  <w:latentStyles w:defLockedState="0" w:defUIPriority="99" w:defSemiHidden="0" w:defUnhideWhenUsed="0" w:defQFormat="0" w:count="377">
+  <w:latentStyles w:defLockedState="0" w:defUIPriority="99" w:defSemiHidden="0" w:defUnhideWhenUsed="0" w:defQFormat="0" w:count="376">
     <w:lsdException w:name="Normal" w:uiPriority="0" w:qFormat="1"/>
     <w:lsdException w:name="heading 1" w:uiPriority="9" w:qFormat="1"/>
     <w:lsdException w:name="heading 2" w:semiHidden="1" w:uiPriority="9" w:unhideWhenUsed="1" w:qFormat="1"/>
@@ -3644,6 +3902,7 @@
     <w:lsdException w:name="HTML Sample" w:semiHidden="1" w:unhideWhenUsed="1"/>
     <w:lsdException w:name="HTML Typewriter" w:semiHidden="1" w:unhideWhenUsed="1"/>
     <w:lsdException w:name="HTML Variable" w:semiHidden="1" w:unhideWhenUsed="1"/>
+    <w:lsdException w:name="Normal Table" w:semiHidden="1" w:unhideWhenUsed="1"/>
     <w:lsdException w:name="annotation subject" w:semiHidden="1" w:unhideWhenUsed="1"/>
     <w:lsdException w:name="No List" w:semiHidden="1" w:unhideWhenUsed="1"/>
     <w:lsdException w:name="Outline List 1" w:semiHidden="1" w:unhideWhenUsed="1"/>
@@ -3690,8 +3949,10 @@
     <w:lsdException w:name="Table Subtle 2" w:semiHidden="1" w:unhideWhenUsed="1"/>
     <w:lsdException w:name="Table Web 1" w:semiHidden="1" w:unhideWhenUsed="1"/>
     <w:lsdException w:name="Table Web 2" w:semiHidden="1" w:unhideWhenUsed="1"/>
+    <w:lsdException w:name="Table Web 3" w:semiHidden="1" w:unhideWhenUsed="1"/>
     <w:lsdException w:name="Balloon Text" w:semiHidden="1" w:unhideWhenUsed="1"/>
     <w:lsdException w:name="Table Grid" w:uiPriority="39"/>
+    <w:lsdException w:name="Table Theme" w:semiHidden="1" w:unhideWhenUsed="1"/>
     <w:lsdException w:name="Placeholder Text" w:semiHidden="1"/>
     <w:lsdException w:name="No Spacing" w:uiPriority="1" w:qFormat="1"/>
     <w:lsdException w:name="Light Shading" w:uiPriority="60"/>
@@ -3912,20 +4173,19 @@
     <w:lsdException w:name="Hashtag" w:semiHidden="1" w:unhideWhenUsed="1"/>
     <w:lsdException w:name="Unresolved Mention" w:semiHidden="1" w:unhideWhenUsed="1"/>
     <w:lsdException w:name="Smart Link" w:semiHidden="1" w:unhideWhenUsed="1"/>
-    <w:lsdException w:name="Smart Link Error" w:semiHidden="1" w:unhideWhenUsed="1"/>
   </w:latentStyles>
-  <w:style w:type="paragraph" w:default="1" w:styleId="a">
+  <w:style w:type="paragraph" w:default="1" w:styleId="Normal">
     <w:name w:val="Normal"/>
     <w:qFormat/>
     <w:rsid w:val="006F7BDE"/>
   </w:style>
-  <w:style w:type="character" w:default="1" w:styleId="a0">
+  <w:style w:type="character" w:default="1" w:styleId="DefaultParagraphFont">
     <w:name w:val="Default Paragraph Font"/>
     <w:uiPriority w:val="1"/>
     <w:semiHidden/>
     <w:unhideWhenUsed/>
   </w:style>
-  <w:style w:type="table" w:default="1" w:styleId="a1">
+  <w:style w:type="table" w:default="1" w:styleId="TableNormal">
     <w:name w:val="Normal Table"/>
     <w:uiPriority w:val="99"/>
     <w:semiHidden/>
@@ -3940,15 +4200,15 @@
       </w:tblCellMar>
     </w:tblPr>
   </w:style>
-  <w:style w:type="numbering" w:default="1" w:styleId="a2">
+  <w:style w:type="numbering" w:default="1" w:styleId="NoList">
     <w:name w:val="No List"/>
     <w:uiPriority w:val="99"/>
     <w:semiHidden/>
     <w:unhideWhenUsed/>
   </w:style>
-  <w:style w:type="paragraph" w:styleId="a3">
+  <w:style w:type="paragraph" w:styleId="ListParagraph">
     <w:name w:val="List Paragraph"/>
-    <w:basedOn w:val="a"/>
+    <w:basedOn w:val="Normal"/>
     <w:uiPriority w:val="34"/>
     <w:qFormat/>
     <w:rsid w:val="00B363AC"/>
@@ -3957,10 +4217,10 @@
       <w:contextualSpacing/>
     </w:pPr>
   </w:style>
-  <w:style w:type="paragraph" w:styleId="a4">
+  <w:style w:type="paragraph" w:styleId="Header">
     <w:name w:val="header"/>
-    <w:basedOn w:val="a"/>
-    <w:link w:val="a5"/>
+    <w:basedOn w:val="Normal"/>
+    <w:link w:val="HeaderChar"/>
     <w:uiPriority w:val="99"/>
     <w:unhideWhenUsed/>
     <w:rsid w:val="0061518A"/>
@@ -3972,17 +4232,17 @@
       <w:spacing w:after="0" w:line="240" w:lineRule="auto"/>
     </w:pPr>
   </w:style>
-  <w:style w:type="character" w:customStyle="1" w:styleId="a5">
-    <w:name w:val="页眉 字符"/>
-    <w:basedOn w:val="a0"/>
-    <w:link w:val="a4"/>
+  <w:style w:type="character" w:customStyle="1" w:styleId="HeaderChar">
+    <w:name w:val="Header Char"/>
+    <w:basedOn w:val="DefaultParagraphFont"/>
+    <w:link w:val="Header"/>
     <w:uiPriority w:val="99"/>
     <w:rsid w:val="0061518A"/>
   </w:style>
-  <w:style w:type="paragraph" w:styleId="a6">
+  <w:style w:type="paragraph" w:styleId="Footer">
     <w:name w:val="footer"/>
-    <w:basedOn w:val="a"/>
-    <w:link w:val="a7"/>
+    <w:basedOn w:val="Normal"/>
+    <w:link w:val="FooterChar"/>
     <w:uiPriority w:val="99"/>
     <w:unhideWhenUsed/>
     <w:rsid w:val="0061518A"/>
@@ -3994,16 +4254,16 @@
       <w:spacing w:after="0" w:line="240" w:lineRule="auto"/>
     </w:pPr>
   </w:style>
-  <w:style w:type="character" w:customStyle="1" w:styleId="a7">
-    <w:name w:val="页脚 字符"/>
-    <w:basedOn w:val="a0"/>
-    <w:link w:val="a6"/>
+  <w:style w:type="character" w:customStyle="1" w:styleId="FooterChar">
+    <w:name w:val="Footer Char"/>
+    <w:basedOn w:val="DefaultParagraphFont"/>
+    <w:link w:val="Footer"/>
     <w:uiPriority w:val="99"/>
     <w:rsid w:val="0061518A"/>
   </w:style>
-  <w:style w:type="table" w:styleId="a8">
+  <w:style w:type="table" w:styleId="TableGrid">
     <w:name w:val="Table Grid"/>
-    <w:basedOn w:val="a1"/>
+    <w:basedOn w:val="TableNormal"/>
     <w:uiPriority w:val="39"/>
     <w:rsid w:val="006F7BDE"/>
     <w:pPr>

</xml_diff>

<commit_message>
Update sketch and report
</commit_message>
<xml_diff>
--- a/291_Project1_Report_Group_10.docx
+++ b/291_Project1_Report_Group_10.docx
@@ -1377,10 +1377,7 @@
         <w:t xml:space="preserve">that the robot would keep moving forward. For testing if the robot would turn left and right, we started with low-angled turns and then moved to the circle track to test a higher-angled turn. Once we made sure that worked, we tested using the </w:t>
       </w:r>
       <w:r>
-        <w:t>8-shaped loop</w:t>
-      </w:r>
-      <w:r>
-        <w:t xml:space="preserve"> </w:t>
+        <w:t xml:space="preserve">8-shaped loop </w:t>
       </w:r>
       <w:r>
         <w:t>which combined curves, circles, crosses and gaps.</w:t>
@@ -2337,8 +2334,6 @@
         </w:rPr>
         <w:t>camera</w:t>
       </w:r>
-      <w:bookmarkStart w:id="0" w:name="_GoBack"/>
-      <w:bookmarkEnd w:id="0"/>
       <w:r>
         <w:rPr>
           <w:b/>
@@ -8771,9 +8766,9 @@
     <w:p>
       <w:r>
         <w:drawing>
-          <wp:inline distT="0" distB="0" distL="0" distR="0" wp14:anchorId="5FE607CF" wp14:editId="4952CF40">
-            <wp:extent cx="5943600" cy="3124835"/>
-            <wp:effectExtent l="0" t="0" r="0" b="0"/>
+          <wp:inline distT="0" distB="0" distL="0" distR="0" wp14:anchorId="45EF6D15" wp14:editId="6B815B32">
+            <wp:extent cx="5943600" cy="3077210"/>
+            <wp:effectExtent l="0" t="0" r="0" b="8890"/>
             <wp:docPr id="1" name="Picture 1"/>
             <wp:cNvGraphicFramePr>
               <a:graphicFrameLocks xmlns:a="http://schemas.openxmlformats.org/drawingml/2006/main" noChangeAspect="1"/>
@@ -8794,7 +8789,7 @@
                   <pic:spPr>
                     <a:xfrm>
                       <a:off x="0" y="0"/>
-                      <a:ext cx="5943600" cy="3124835"/>
+                      <a:ext cx="5943600" cy="3077210"/>
                     </a:xfrm>
                     <a:prstGeom prst="rect">
                       <a:avLst/>
@@ -8806,6 +8801,8 @@
           </wp:inline>
         </w:drawing>
       </w:r>
+      <w:bookmarkStart w:id="0" w:name="_GoBack"/>
+      <w:bookmarkEnd w:id="0"/>
     </w:p>
     <w:p>
       <w:pPr>
@@ -8817,6 +8814,9 @@
     </w:p>
     <w:p>
       <w:r>
+        <w:rPr>
+          <w:noProof/>
+        </w:rPr>
         <w:drawing>
           <wp:inline distT="0" distB="0" distL="0" distR="0" wp14:anchorId="535FD84E" wp14:editId="1EFA149C">
             <wp:extent cx="5700754" cy="3076597"/>

</xml_diff>

<commit_message>
Delete one comment to commit to resolve merge conflict
</commit_message>
<xml_diff>
--- a/291_Project1_Report_Group_10.docx
+++ b/291_Project1_Report_Group_10.docx
@@ -8765,6 +8765,9 @@
     </w:p>
     <w:p>
       <w:r>
+        <w:rPr>
+          <w:noProof/>
+        </w:rPr>
         <w:drawing>
           <wp:inline distT="0" distB="0" distL="0" distR="0" wp14:anchorId="45EF6D15" wp14:editId="6B815B32">
             <wp:extent cx="5943600" cy="3077210"/>
@@ -8801,8 +8804,6 @@
           </wp:inline>
         </w:drawing>
       </w:r>
-      <w:bookmarkStart w:id="0" w:name="_GoBack"/>
-      <w:bookmarkEnd w:id="0"/>
     </w:p>
     <w:p>
       <w:pPr>
@@ -9612,21 +9613,10 @@
     </w:p>
     <w:p>
       <w:pPr>
-        <w:rPr>
-          <w:u w:val="single"/>
-        </w:rPr>
-      </w:pPr>
-      <w:r>
-        <w:rPr>
-          <w:u w:val="single"/>
-        </w:rPr>
-        <w:t xml:space="preserve">Include any other relevant info that does not fit in any other section in the report.  </w:t>
-      </w:r>
-    </w:p>
-    <w:p>
-      <w:pPr>
         <w:jc w:val="both"/>
       </w:pPr>
+      <w:bookmarkStart w:id="0" w:name="_GoBack"/>
+      <w:bookmarkEnd w:id="0"/>
     </w:p>
     <w:sectPr>
       <w:headerReference w:type="default" r:id="rId13"/>

</xml_diff>

<commit_message>
Changed to resolve merge conflicts
</commit_message>
<xml_diff>
--- a/291_Project1_Report_Group_10.docx
+++ b/291_Project1_Report_Group_10.docx
@@ -8765,9 +8765,6 @@
     </w:p>
     <w:p>
       <w:r>
-        <w:rPr>
-          <w:noProof/>
-        </w:rPr>
         <w:drawing>
           <wp:inline distT="0" distB="0" distL="0" distR="0" wp14:anchorId="45EF6D15" wp14:editId="6B815B32">
             <wp:extent cx="5943600" cy="3077210"/>
@@ -8804,6 +8801,8 @@
           </wp:inline>
         </w:drawing>
       </w:r>
+      <w:bookmarkStart w:id="0" w:name="_GoBack"/>
+      <w:bookmarkEnd w:id="0"/>
     </w:p>
     <w:p>
       <w:pPr>
@@ -9613,10 +9612,21 @@
     </w:p>
     <w:p>
       <w:pPr>
+        <w:rPr>
+          <w:u w:val="single"/>
+        </w:rPr>
+      </w:pPr>
+      <w:r>
+        <w:rPr>
+          <w:u w:val="single"/>
+        </w:rPr>
+        <w:t xml:space="preserve">Include any other relevant info that does not fit in any other section in the report.  </w:t>
+      </w:r>
+    </w:p>
+    <w:p>
+      <w:pPr>
         <w:jc w:val="both"/>
       </w:pPr>
-      <w:bookmarkStart w:id="0" w:name="_GoBack"/>
-      <w:bookmarkEnd w:id="0"/>
     </w:p>
     <w:sectPr>
       <w:headerReference w:type="default" r:id="rId13"/>

</xml_diff>